<commit_message>
Modelado en workbench creacion base de datos
</commit_message>
<xml_diff>
--- a/Taller 5/Actividad 2/Taller 5 actividad 2 doumentacion.docx
+++ b/Taller 5/Actividad 2/Taller 5 actividad 2 doumentacion.docx
@@ -2,6 +2,535 @@
 <file path=word/document.xml><?xml version="1.0" encoding="utf-8"?>
 <w:document xmlns:wpc="http://schemas.microsoft.com/office/word/2010/wordprocessingCanvas" xmlns:cx="http://schemas.microsoft.com/office/drawing/2014/chartex" xmlns:cx1="http://schemas.microsoft.com/office/drawing/2015/9/8/chartex" xmlns:cx2="http://schemas.microsoft.com/office/drawing/2015/10/21/chartex" xmlns:cx3="http://schemas.microsoft.com/office/drawing/2016/5/9/chartex" xmlns:cx4="http://schemas.microsoft.com/office/drawing/2016/5/10/chartex" xmlns:cx5="http://schemas.microsoft.com/office/drawing/2016/5/11/chartex" xmlns:cx6="http://schemas.microsoft.com/office/drawing/2016/5/12/chartex" xmlns:cx7="http://schemas.microsoft.com/office/drawing/2016/5/13/chartex" xmlns:cx8="http://schemas.microsoft.com/office/drawing/2016/5/14/chartex" xmlns:mc="http://schemas.openxmlformats.org/markup-compatibility/2006" xmlns:aink="http://schemas.microsoft.com/office/drawing/2016/ink" xmlns:am3d="http://schemas.microsoft.com/office/drawing/2017/model3d" xmlns:o="urn:schemas-microsoft-com:office:office" xmlns:oel="http://schemas.microsoft.com/office/2019/extlst" xmlns:r="http://schemas.openxmlformats.org/officeDocument/2006/relationships" xmlns:m="http://schemas.openxmlformats.org/officeDocument/2006/math" xmlns:v="urn:schemas-microsoft-com:vml" xmlns:wp14="http://schemas.microsoft.com/office/word/2010/wordprocessingDrawing" xmlns:wp="http://schemas.openxmlformats.org/drawingml/2006/wordprocessingDrawing" xmlns:w10="urn:schemas-microsoft-com:office:word" xmlns:w="http://schemas.openxmlformats.org/wordprocessingml/2006/main" xmlns:w14="http://schemas.microsoft.com/office/word/2010/wordml" xmlns:w15="http://schemas.microsoft.com/office/word/2012/wordml" xmlns:w16cex="http://schemas.microsoft.com/office/word/2018/wordml/cex" xmlns:w16cid="http://schemas.microsoft.com/office/word/2016/wordml/cid" xmlns:w16="http://schemas.microsoft.com/office/word/2018/wordml" xmlns:w16sdtdh="http://schemas.microsoft.com/office/word/2020/wordml/sdtdatahash" xmlns:w16se="http://schemas.microsoft.com/office/word/2015/wordml/symex" xmlns:wpg="http://schemas.microsoft.com/office/word/2010/wordprocessingGroup" xmlns:wpi="http://schemas.microsoft.com/office/word/2010/wordprocessingInk" xmlns:wne="http://schemas.microsoft.com/office/word/2006/wordml" xmlns:wps="http://schemas.microsoft.com/office/word/2010/wordprocessingShape" mc:Ignorable="w14 w15 w16se w16cid w16 w16cex w16sdtdh wp14">
   <w:body>
+    <w:p>
+      <w:pPr>
+        <w:jc w:val="center"/>
+        <w:rPr>
+          <w:b/>
+          <w:bCs/>
+        </w:rPr>
+      </w:pPr>
+      <w:r>
+        <w:rPr>
+          <w:b/>
+          <w:bCs/>
+        </w:rPr>
+        <w:t>Taller 5</w:t>
+      </w:r>
+    </w:p>
+    <w:p>
+      <w:pPr>
+        <w:rPr>
+          <w:b/>
+          <w:bCs/>
+        </w:rPr>
+      </w:pPr>
+      <w:r>
+        <w:rPr>
+          <w:b/>
+          <w:bCs/>
+        </w:rPr>
+        <w:t>Actividad 2</w:t>
+      </w:r>
+    </w:p>
+    <w:p>
+      <w:pPr>
+        <w:pStyle w:val="Prrafodelista"/>
+        <w:numPr>
+          <w:ilvl w:val="0"/>
+          <w:numId w:val="2"/>
+        </w:numPr>
+        <w:rPr>
+          <w:lang w:eastAsia="es-CO"/>
+        </w:rPr>
+      </w:pPr>
+      <w:r>
+        <w:rPr>
+          <w:lang w:eastAsia="es-CO"/>
+        </w:rPr>
+        <w:t>Utilizando el ejercicio del hospital realizado por sus compañeros realice lo siguiente:</w:t>
+      </w:r>
+    </w:p>
+    <w:p>
+      <w:pPr>
+        <w:pStyle w:val="Prrafodelista"/>
+        <w:numPr>
+          <w:ilvl w:val="0"/>
+          <w:numId w:val="2"/>
+        </w:numPr>
+        <w:rPr>
+          <w:lang w:eastAsia="es-CO"/>
+        </w:rPr>
+      </w:pPr>
+      <w:r>
+        <w:rPr>
+          <w:lang w:eastAsia="es-CO"/>
+        </w:rPr>
+        <w:t>Convierta el MR en una base de datos en MySQL utilizando sentencias SQL o el diagrama EER.</w:t>
+      </w:r>
+    </w:p>
+    <w:p>
+      <w:pPr>
+        <w:pStyle w:val="Prrafodelista"/>
+        <w:numPr>
+          <w:ilvl w:val="0"/>
+          <w:numId w:val="2"/>
+        </w:numPr>
+        <w:rPr>
+          <w:lang w:eastAsia="es-CO"/>
+        </w:rPr>
+      </w:pPr>
+      <w:r>
+        <w:rPr>
+          <w:lang w:eastAsia="es-CO"/>
+        </w:rPr>
+        <w:t>Complete la información para las tablas realizadas con al</w:t>
+      </w:r>
+      <w:r>
+        <w:rPr>
+          <w:lang w:eastAsia="es-CO"/>
+        </w:rPr>
+        <w:t xml:space="preserve"> </w:t>
+      </w:r>
+      <w:r>
+        <w:rPr>
+          <w:lang w:eastAsia="es-CO"/>
+        </w:rPr>
+        <w:t>menos 5 registros por tabla.</w:t>
+      </w:r>
+    </w:p>
+    <w:p>
+      <w:pPr>
+        <w:pStyle w:val="Prrafodelista"/>
+        <w:numPr>
+          <w:ilvl w:val="0"/>
+          <w:numId w:val="2"/>
+        </w:numPr>
+        <w:rPr>
+          <w:lang w:eastAsia="es-CO"/>
+        </w:rPr>
+      </w:pPr>
+      <w:r>
+        <w:rPr>
+          <w:lang w:eastAsia="es-CO"/>
+        </w:rPr>
+        <w:t>realice una consulta que me permita conocer que medicamentos a tomado cada paciente y la dosis suministrada.</w:t>
+      </w:r>
+    </w:p>
+    <w:p>
+      <w:pPr>
+        <w:pStyle w:val="Prrafodelista"/>
+        <w:numPr>
+          <w:ilvl w:val="0"/>
+          <w:numId w:val="2"/>
+        </w:numPr>
+        <w:rPr>
+          <w:lang w:eastAsia="es-CO"/>
+        </w:rPr>
+      </w:pPr>
+      <w:r>
+        <w:rPr>
+          <w:lang w:eastAsia="es-CO"/>
+        </w:rPr>
+        <w:t>realice una consulta que me permita conocer que enfermeros estuvieron en los procedimientos de los pacientes.</w:t>
+      </w:r>
+    </w:p>
+    <w:p>
+      <w:pPr>
+        <w:pStyle w:val="Prrafodelista"/>
+        <w:numPr>
+          <w:ilvl w:val="0"/>
+          <w:numId w:val="2"/>
+        </w:numPr>
+        <w:rPr>
+          <w:lang w:eastAsia="es-CO"/>
+        </w:rPr>
+      </w:pPr>
+      <w:r>
+        <w:rPr>
+          <w:lang w:eastAsia="es-CO"/>
+        </w:rPr>
+        <w:t>Realice las tres vistas que considere sean las más importantes y explique el motivo de su selección.</w:t>
+      </w:r>
+    </w:p>
+    <w:p>
+      <w:pPr>
+        <w:rPr>
+          <w:b/>
+          <w:bCs/>
+          <w:lang w:eastAsia="es-CO"/>
+        </w:rPr>
+      </w:pPr>
+      <w:r>
+        <w:rPr>
+          <w:b/>
+          <w:bCs/>
+          <w:lang w:eastAsia="es-CO"/>
+        </w:rPr>
+        <w:t>Solución:</w:t>
+      </w:r>
+    </w:p>
+    <w:p>
+      <w:pPr>
+        <w:rPr>
+          <w:lang w:eastAsia="es-CO"/>
+        </w:rPr>
+      </w:pPr>
+      <w:r>
+        <w:rPr>
+          <w:lang w:eastAsia="es-CO"/>
+        </w:rPr>
+        <w:t>Para comenzar con el ejercicio propuesto partimos con un diagrama relacional el cual ya ha pasado por el proceso de normalización:</w:t>
+      </w:r>
+    </w:p>
+    <w:p>
+      <w:pPr>
+        <w:rPr>
+          <w:lang w:eastAsia="es-CO"/>
+        </w:rPr>
+      </w:pPr>
+      <w:r>
+        <w:rPr>
+          <w:lang w:eastAsia="es-CO"/>
+        </w:rPr>
+        <w:drawing>
+          <wp:inline distT="0" distB="0" distL="0" distR="0" wp14:anchorId="437D64F1" wp14:editId="254B037C">
+            <wp:extent cx="5612130" cy="2515235"/>
+            <wp:effectExtent l="0" t="0" r="7620" b="0"/>
+            <wp:docPr id="1" name="Imagen 1"/>
+            <wp:cNvGraphicFramePr>
+              <a:graphicFrameLocks xmlns:a="http://schemas.openxmlformats.org/drawingml/2006/main" noChangeAspect="1"/>
+            </wp:cNvGraphicFramePr>
+            <a:graphic xmlns:a="http://schemas.openxmlformats.org/drawingml/2006/main">
+              <a:graphicData uri="http://schemas.openxmlformats.org/drawingml/2006/picture">
+                <pic:pic xmlns:pic="http://schemas.openxmlformats.org/drawingml/2006/picture">
+                  <pic:nvPicPr>
+                    <pic:cNvPr id="1" name=""/>
+                    <pic:cNvPicPr/>
+                  </pic:nvPicPr>
+                  <pic:blipFill>
+                    <a:blip r:embed="rId5"/>
+                    <a:stretch>
+                      <a:fillRect/>
+                    </a:stretch>
+                  </pic:blipFill>
+                  <pic:spPr>
+                    <a:xfrm>
+                      <a:off x="0" y="0"/>
+                      <a:ext cx="5612130" cy="2515235"/>
+                    </a:xfrm>
+                    <a:prstGeom prst="rect">
+                      <a:avLst/>
+                    </a:prstGeom>
+                  </pic:spPr>
+                </pic:pic>
+              </a:graphicData>
+            </a:graphic>
+          </wp:inline>
+        </w:drawing>
+      </w:r>
+    </w:p>
+    <w:p>
+      <w:pPr>
+        <w:rPr>
+          <w:lang w:eastAsia="es-CO"/>
+        </w:rPr>
+      </w:pPr>
+      <w:r>
+        <w:rPr>
+          <w:lang w:eastAsia="es-CO"/>
+        </w:rPr>
+        <w:t>Lo primero que se realizara es pasar este modelo a Workbench, para construir de manera sencilla esta base de datos.</w:t>
+      </w:r>
+    </w:p>
+    <w:p>
+      <w:pPr>
+        <w:rPr>
+          <w:lang w:eastAsia="es-CO"/>
+        </w:rPr>
+      </w:pPr>
+    </w:p>
+    <w:p>
+      <w:pPr>
+        <w:rPr>
+          <w:lang w:eastAsia="es-CO"/>
+        </w:rPr>
+      </w:pPr>
+    </w:p>
+    <w:p>
+      <w:pPr>
+        <w:rPr>
+          <w:lang w:eastAsia="es-CO"/>
+        </w:rPr>
+      </w:pPr>
+    </w:p>
+    <w:p>
+      <w:pPr>
+        <w:rPr>
+          <w:lang w:eastAsia="es-CO"/>
+        </w:rPr>
+      </w:pPr>
+    </w:p>
+    <w:p>
+      <w:pPr>
+        <w:rPr>
+          <w:lang w:eastAsia="es-CO"/>
+        </w:rPr>
+      </w:pPr>
+    </w:p>
+    <w:p>
+      <w:pPr>
+        <w:rPr>
+          <w:lang w:eastAsia="es-CO"/>
+        </w:rPr>
+      </w:pPr>
+    </w:p>
+    <w:p>
+      <w:pPr>
+        <w:rPr>
+          <w:lang w:eastAsia="es-CO"/>
+        </w:rPr>
+      </w:pPr>
+      <w:r>
+        <w:rPr>
+          <w:lang w:eastAsia="es-CO"/>
+        </w:rPr>
+        <w:lastRenderedPageBreak/>
+        <w:t xml:space="preserve">Debido al tamaño del diagrama no fue posible sacar una imagen completa, pero aquí </w:t>
+      </w:r>
+      <w:proofErr w:type="spellStart"/>
+      <w:r>
+        <w:rPr>
+          <w:lang w:eastAsia="es-CO"/>
+        </w:rPr>
+        <w:t>esta</w:t>
+      </w:r>
+      <w:proofErr w:type="spellEnd"/>
+      <w:r>
+        <w:rPr>
+          <w:lang w:eastAsia="es-CO"/>
+        </w:rPr>
+        <w:t xml:space="preserve"> el modelo relacional:</w:t>
+      </w:r>
+    </w:p>
+    <w:p>
+      <w:pPr>
+        <w:rPr>
+          <w:lang w:eastAsia="es-CO"/>
+        </w:rPr>
+      </w:pPr>
+      <w:r>
+        <w:rPr>
+          <w:lang w:eastAsia="es-CO"/>
+        </w:rPr>
+        <w:drawing>
+          <wp:inline distT="0" distB="0" distL="0" distR="0" wp14:anchorId="39C670DA" wp14:editId="49CAC16C">
+            <wp:extent cx="5612130" cy="4453255"/>
+            <wp:effectExtent l="0" t="0" r="7620" b="4445"/>
+            <wp:docPr id="2" name="Imagen 2"/>
+            <wp:cNvGraphicFramePr>
+              <a:graphicFrameLocks xmlns:a="http://schemas.openxmlformats.org/drawingml/2006/main" noChangeAspect="1"/>
+            </wp:cNvGraphicFramePr>
+            <a:graphic xmlns:a="http://schemas.openxmlformats.org/drawingml/2006/main">
+              <a:graphicData uri="http://schemas.openxmlformats.org/drawingml/2006/picture">
+                <pic:pic xmlns:pic="http://schemas.openxmlformats.org/drawingml/2006/picture">
+                  <pic:nvPicPr>
+                    <pic:cNvPr id="1" name=""/>
+                    <pic:cNvPicPr/>
+                  </pic:nvPicPr>
+                  <pic:blipFill>
+                    <a:blip r:embed="rId6"/>
+                    <a:stretch>
+                      <a:fillRect/>
+                    </a:stretch>
+                  </pic:blipFill>
+                  <pic:spPr>
+                    <a:xfrm>
+                      <a:off x="0" y="0"/>
+                      <a:ext cx="5612130" cy="4453255"/>
+                    </a:xfrm>
+                    <a:prstGeom prst="rect">
+                      <a:avLst/>
+                    </a:prstGeom>
+                  </pic:spPr>
+                </pic:pic>
+              </a:graphicData>
+            </a:graphic>
+          </wp:inline>
+        </w:drawing>
+      </w:r>
+    </w:p>
+    <w:p>
+      <w:pPr>
+        <w:rPr>
+          <w:b/>
+          <w:bCs/>
+        </w:rPr>
+      </w:pPr>
+      <w:r>
+        <w:rPr>
+          <w:b/>
+          <w:bCs/>
+        </w:rPr>
+        <w:lastRenderedPageBreak/>
+        <w:drawing>
+          <wp:inline distT="0" distB="0" distL="0" distR="0" wp14:anchorId="38AD7331" wp14:editId="7128EBF9">
+            <wp:extent cx="4572396" cy="3932261"/>
+            <wp:effectExtent l="0" t="0" r="0" b="0"/>
+            <wp:docPr id="3" name="Imagen 3"/>
+            <wp:cNvGraphicFramePr>
+              <a:graphicFrameLocks xmlns:a="http://schemas.openxmlformats.org/drawingml/2006/main" noChangeAspect="1"/>
+            </wp:cNvGraphicFramePr>
+            <a:graphic xmlns:a="http://schemas.openxmlformats.org/drawingml/2006/main">
+              <a:graphicData uri="http://schemas.openxmlformats.org/drawingml/2006/picture">
+                <pic:pic xmlns:pic="http://schemas.openxmlformats.org/drawingml/2006/picture">
+                  <pic:nvPicPr>
+                    <pic:cNvPr id="1" name=""/>
+                    <pic:cNvPicPr/>
+                  </pic:nvPicPr>
+                  <pic:blipFill>
+                    <a:blip r:embed="rId7"/>
+                    <a:stretch>
+                      <a:fillRect/>
+                    </a:stretch>
+                  </pic:blipFill>
+                  <pic:spPr>
+                    <a:xfrm>
+                      <a:off x="0" y="0"/>
+                      <a:ext cx="4572396" cy="3932261"/>
+                    </a:xfrm>
+                    <a:prstGeom prst="rect">
+                      <a:avLst/>
+                    </a:prstGeom>
+                  </pic:spPr>
+                </pic:pic>
+              </a:graphicData>
+            </a:graphic>
+          </wp:inline>
+        </w:drawing>
+      </w:r>
+    </w:p>
+    <w:p>
+      <w:pPr>
+        <w:rPr>
+          <w:b/>
+          <w:bCs/>
+        </w:rPr>
+      </w:pPr>
+    </w:p>
+    <w:p/>
+    <w:p/>
+    <w:p/>
+    <w:p/>
+    <w:p/>
+    <w:p/>
+    <w:p/>
+    <w:p/>
+    <w:p/>
+    <w:p/>
+    <w:p/>
+    <w:p/>
+    <w:p/>
+    <w:p/>
+    <w:p>
+      <w:r>
+        <w:lastRenderedPageBreak/>
+        <w:t>Una vez generado el modelo, procedo a usar la función de forward engineer:</w:t>
+      </w:r>
+    </w:p>
+    <w:p>
+      <w:r>
+        <w:drawing>
+          <wp:inline distT="0" distB="0" distL="0" distR="0" wp14:anchorId="7C89DB65" wp14:editId="04D9073C">
+            <wp:extent cx="5612130" cy="4384675"/>
+            <wp:effectExtent l="0" t="0" r="7620" b="0"/>
+            <wp:docPr id="4" name="Imagen 4"/>
+            <wp:cNvGraphicFramePr>
+              <a:graphicFrameLocks xmlns:a="http://schemas.openxmlformats.org/drawingml/2006/main" noChangeAspect="1"/>
+            </wp:cNvGraphicFramePr>
+            <a:graphic xmlns:a="http://schemas.openxmlformats.org/drawingml/2006/main">
+              <a:graphicData uri="http://schemas.openxmlformats.org/drawingml/2006/picture">
+                <pic:pic xmlns:pic="http://schemas.openxmlformats.org/drawingml/2006/picture">
+                  <pic:nvPicPr>
+                    <pic:cNvPr id="1" name=""/>
+                    <pic:cNvPicPr/>
+                  </pic:nvPicPr>
+                  <pic:blipFill>
+                    <a:blip r:embed="rId8"/>
+                    <a:stretch>
+                      <a:fillRect/>
+                    </a:stretch>
+                  </pic:blipFill>
+                  <pic:spPr>
+                    <a:xfrm>
+                      <a:off x="0" y="0"/>
+                      <a:ext cx="5612130" cy="4384675"/>
+                    </a:xfrm>
+                    <a:prstGeom prst="rect">
+                      <a:avLst/>
+                    </a:prstGeom>
+                  </pic:spPr>
+                </pic:pic>
+              </a:graphicData>
+            </a:graphic>
+          </wp:inline>
+        </w:drawing>
+      </w:r>
+    </w:p>
+    <w:p>
+      <w:r>
+        <w:t>De esta manera se genera la base de datos:</w:t>
+      </w:r>
+    </w:p>
+    <w:p>
+      <w:r>
+        <w:drawing>
+          <wp:inline distT="0" distB="0" distL="0" distR="0" wp14:anchorId="362D3F1B" wp14:editId="00DAACEE">
+            <wp:extent cx="2209992" cy="1996613"/>
+            <wp:effectExtent l="0" t="0" r="0" b="3810"/>
+            <wp:docPr id="5" name="Imagen 5"/>
+            <wp:cNvGraphicFramePr>
+              <a:graphicFrameLocks xmlns:a="http://schemas.openxmlformats.org/drawingml/2006/main" noChangeAspect="1"/>
+            </wp:cNvGraphicFramePr>
+            <a:graphic xmlns:a="http://schemas.openxmlformats.org/drawingml/2006/main">
+              <a:graphicData uri="http://schemas.openxmlformats.org/drawingml/2006/picture">
+                <pic:pic xmlns:pic="http://schemas.openxmlformats.org/drawingml/2006/picture">
+                  <pic:nvPicPr>
+                    <pic:cNvPr id="1" name=""/>
+                    <pic:cNvPicPr/>
+                  </pic:nvPicPr>
+                  <pic:blipFill>
+                    <a:blip r:embed="rId9"/>
+                    <a:stretch>
+                      <a:fillRect/>
+                    </a:stretch>
+                  </pic:blipFill>
+                  <pic:spPr>
+                    <a:xfrm>
+                      <a:off x="0" y="0"/>
+                      <a:ext cx="2209992" cy="1996613"/>
+                    </a:xfrm>
+                    <a:prstGeom prst="rect">
+                      <a:avLst/>
+                    </a:prstGeom>
+                  </pic:spPr>
+                </pic:pic>
+              </a:graphicData>
+            </a:graphic>
+          </wp:inline>
+        </w:drawing>
+      </w:r>
+    </w:p>
+    <w:p/>
+    <w:p/>
+    <w:p/>
+    <w:p/>
+    <w:p>
+      <w:r>
+        <w:lastRenderedPageBreak/>
+        <w:t>Ahora se procede a llenar las tablas, para esto generare 5 registros por tabla:</w:t>
+      </w:r>
+    </w:p>
     <w:p/>
     <w:sectPr>
       <w:pgSz w:w="12240" w:h="15840"/>
@@ -11,6 +540,279 @@
     </w:sectPr>
   </w:body>
 </w:document>
+</file>
+
+<file path=word/numbering.xml><?xml version="1.0" encoding="utf-8"?>
+<w:numbering xmlns:wpc="http://schemas.microsoft.com/office/word/2010/wordprocessingCanvas" xmlns:cx="http://schemas.microsoft.com/office/drawing/2014/chartex" xmlns:cx1="http://schemas.microsoft.com/office/drawing/2015/9/8/chartex" xmlns:cx2="http://schemas.microsoft.com/office/drawing/2015/10/21/chartex" xmlns:cx3="http://schemas.microsoft.com/office/drawing/2016/5/9/chartex" xmlns:cx4="http://schemas.microsoft.com/office/drawing/2016/5/10/chartex" xmlns:cx5="http://schemas.microsoft.com/office/drawing/2016/5/11/chartex" xmlns:cx6="http://schemas.microsoft.com/office/drawing/2016/5/12/chartex" xmlns:cx7="http://schemas.microsoft.com/office/drawing/2016/5/13/chartex" xmlns:cx8="http://schemas.microsoft.com/office/drawing/2016/5/14/chartex" xmlns:mc="http://schemas.openxmlformats.org/markup-compatibility/2006" xmlns:aink="http://schemas.microsoft.com/office/drawing/2016/ink" xmlns:am3d="http://schemas.microsoft.com/office/drawing/2017/model3d" xmlns:o="urn:schemas-microsoft-com:office:office" xmlns:oel="http://schemas.microsoft.com/office/2019/extlst" xmlns:r="http://schemas.openxmlformats.org/officeDocument/2006/relationships" xmlns:m="http://schemas.openxmlformats.org/officeDocument/2006/math" xmlns:v="urn:schemas-microsoft-com:vml" xmlns:wp14="http://schemas.microsoft.com/office/word/2010/wordprocessingDrawing" xmlns:wp="http://schemas.openxmlformats.org/drawingml/2006/wordprocessingDrawing" xmlns:w10="urn:schemas-microsoft-com:office:word" xmlns:w="http://schemas.openxmlformats.org/wordprocessingml/2006/main" xmlns:w14="http://schemas.microsoft.com/office/word/2010/wordml" xmlns:w15="http://schemas.microsoft.com/office/word/2012/wordml" xmlns:w16cex="http://schemas.microsoft.com/office/word/2018/wordml/cex" xmlns:w16cid="http://schemas.microsoft.com/office/word/2016/wordml/cid" xmlns:w16="http://schemas.microsoft.com/office/word/2018/wordml" xmlns:w16sdtdh="http://schemas.microsoft.com/office/word/2020/wordml/sdtdatahash" xmlns:w16se="http://schemas.microsoft.com/office/word/2015/wordml/symex" xmlns:wpg="http://schemas.microsoft.com/office/word/2010/wordprocessingGroup" xmlns:wpi="http://schemas.microsoft.com/office/word/2010/wordprocessingInk" xmlns:wne="http://schemas.microsoft.com/office/word/2006/wordml" xmlns:wps="http://schemas.microsoft.com/office/word/2010/wordprocessingShape" mc:Ignorable="w14 w15 w16se w16cid w16 w16cex w16sdtdh wp14">
+  <w:abstractNum w:abstractNumId="0" w15:restartNumberingAfterBreak="0">
+    <w:nsid w:val="268B6B9D"/>
+    <w:multiLevelType w:val="hybridMultilevel"/>
+    <w:tmpl w:val="57EC7D2A"/>
+    <w:lvl w:ilvl="0" w:tplc="240A0001">
+      <w:start w:val="1"/>
+      <w:numFmt w:val="bullet"/>
+      <w:lvlText w:val=""/>
+      <w:lvlJc w:val="left"/>
+      <w:pPr>
+        <w:ind w:left="720" w:hanging="360"/>
+      </w:pPr>
+      <w:rPr>
+        <w:rFonts w:ascii="Symbol" w:hAnsi="Symbol" w:hint="default"/>
+      </w:rPr>
+    </w:lvl>
+    <w:lvl w:ilvl="1" w:tplc="240A0003" w:tentative="1">
+      <w:start w:val="1"/>
+      <w:numFmt w:val="bullet"/>
+      <w:lvlText w:val="o"/>
+      <w:lvlJc w:val="left"/>
+      <w:pPr>
+        <w:ind w:left="1440" w:hanging="360"/>
+      </w:pPr>
+      <w:rPr>
+        <w:rFonts w:ascii="Courier New" w:hAnsi="Courier New" w:cs="Courier New" w:hint="default"/>
+      </w:rPr>
+    </w:lvl>
+    <w:lvl w:ilvl="2" w:tplc="240A0005" w:tentative="1">
+      <w:start w:val="1"/>
+      <w:numFmt w:val="bullet"/>
+      <w:lvlText w:val=""/>
+      <w:lvlJc w:val="left"/>
+      <w:pPr>
+        <w:ind w:left="2160" w:hanging="360"/>
+      </w:pPr>
+      <w:rPr>
+        <w:rFonts w:ascii="Wingdings" w:hAnsi="Wingdings" w:hint="default"/>
+      </w:rPr>
+    </w:lvl>
+    <w:lvl w:ilvl="3" w:tplc="240A0001" w:tentative="1">
+      <w:start w:val="1"/>
+      <w:numFmt w:val="bullet"/>
+      <w:lvlText w:val=""/>
+      <w:lvlJc w:val="left"/>
+      <w:pPr>
+        <w:ind w:left="2880" w:hanging="360"/>
+      </w:pPr>
+      <w:rPr>
+        <w:rFonts w:ascii="Symbol" w:hAnsi="Symbol" w:hint="default"/>
+      </w:rPr>
+    </w:lvl>
+    <w:lvl w:ilvl="4" w:tplc="240A0003" w:tentative="1">
+      <w:start w:val="1"/>
+      <w:numFmt w:val="bullet"/>
+      <w:lvlText w:val="o"/>
+      <w:lvlJc w:val="left"/>
+      <w:pPr>
+        <w:ind w:left="3600" w:hanging="360"/>
+      </w:pPr>
+      <w:rPr>
+        <w:rFonts w:ascii="Courier New" w:hAnsi="Courier New" w:cs="Courier New" w:hint="default"/>
+      </w:rPr>
+    </w:lvl>
+    <w:lvl w:ilvl="5" w:tplc="240A0005" w:tentative="1">
+      <w:start w:val="1"/>
+      <w:numFmt w:val="bullet"/>
+      <w:lvlText w:val=""/>
+      <w:lvlJc w:val="left"/>
+      <w:pPr>
+        <w:ind w:left="4320" w:hanging="360"/>
+      </w:pPr>
+      <w:rPr>
+        <w:rFonts w:ascii="Wingdings" w:hAnsi="Wingdings" w:hint="default"/>
+      </w:rPr>
+    </w:lvl>
+    <w:lvl w:ilvl="6" w:tplc="240A0001" w:tentative="1">
+      <w:start w:val="1"/>
+      <w:numFmt w:val="bullet"/>
+      <w:lvlText w:val=""/>
+      <w:lvlJc w:val="left"/>
+      <w:pPr>
+        <w:ind w:left="5040" w:hanging="360"/>
+      </w:pPr>
+      <w:rPr>
+        <w:rFonts w:ascii="Symbol" w:hAnsi="Symbol" w:hint="default"/>
+      </w:rPr>
+    </w:lvl>
+    <w:lvl w:ilvl="7" w:tplc="240A0003" w:tentative="1">
+      <w:start w:val="1"/>
+      <w:numFmt w:val="bullet"/>
+      <w:lvlText w:val="o"/>
+      <w:lvlJc w:val="left"/>
+      <w:pPr>
+        <w:ind w:left="5760" w:hanging="360"/>
+      </w:pPr>
+      <w:rPr>
+        <w:rFonts w:ascii="Courier New" w:hAnsi="Courier New" w:cs="Courier New" w:hint="default"/>
+      </w:rPr>
+    </w:lvl>
+    <w:lvl w:ilvl="8" w:tplc="240A0005" w:tentative="1">
+      <w:start w:val="1"/>
+      <w:numFmt w:val="bullet"/>
+      <w:lvlText w:val=""/>
+      <w:lvlJc w:val="left"/>
+      <w:pPr>
+        <w:ind w:left="6480" w:hanging="360"/>
+      </w:pPr>
+      <w:rPr>
+        <w:rFonts w:ascii="Wingdings" w:hAnsi="Wingdings" w:hint="default"/>
+      </w:rPr>
+    </w:lvl>
+  </w:abstractNum>
+  <w:abstractNum w:abstractNumId="1" w15:restartNumberingAfterBreak="0">
+    <w:nsid w:val="4E3C292A"/>
+    <w:multiLevelType w:val="multilevel"/>
+    <w:tmpl w:val="DA628744"/>
+    <w:lvl w:ilvl="0">
+      <w:start w:val="1"/>
+      <w:numFmt w:val="bullet"/>
+      <w:lvlText w:val=""/>
+      <w:lvlJc w:val="left"/>
+      <w:pPr>
+        <w:tabs>
+          <w:tab w:val="num" w:pos="720"/>
+        </w:tabs>
+        <w:ind w:left="720" w:hanging="360"/>
+      </w:pPr>
+      <w:rPr>
+        <w:rFonts w:ascii="Symbol" w:hAnsi="Symbol" w:hint="default"/>
+        <w:sz w:val="20"/>
+      </w:rPr>
+    </w:lvl>
+    <w:lvl w:ilvl="1" w:tentative="1">
+      <w:start w:val="1"/>
+      <w:numFmt w:val="bullet"/>
+      <w:lvlText w:val="o"/>
+      <w:lvlJc w:val="left"/>
+      <w:pPr>
+        <w:tabs>
+          <w:tab w:val="num" w:pos="1440"/>
+        </w:tabs>
+        <w:ind w:left="1440" w:hanging="360"/>
+      </w:pPr>
+      <w:rPr>
+        <w:rFonts w:ascii="Courier New" w:hAnsi="Courier New" w:hint="default"/>
+        <w:sz w:val="20"/>
+      </w:rPr>
+    </w:lvl>
+    <w:lvl w:ilvl="2" w:tentative="1">
+      <w:start w:val="1"/>
+      <w:numFmt w:val="bullet"/>
+      <w:lvlText w:val=""/>
+      <w:lvlJc w:val="left"/>
+      <w:pPr>
+        <w:tabs>
+          <w:tab w:val="num" w:pos="2160"/>
+        </w:tabs>
+        <w:ind w:left="2160" w:hanging="360"/>
+      </w:pPr>
+      <w:rPr>
+        <w:rFonts w:ascii="Wingdings" w:hAnsi="Wingdings" w:hint="default"/>
+        <w:sz w:val="20"/>
+      </w:rPr>
+    </w:lvl>
+    <w:lvl w:ilvl="3" w:tentative="1">
+      <w:start w:val="1"/>
+      <w:numFmt w:val="bullet"/>
+      <w:lvlText w:val=""/>
+      <w:lvlJc w:val="left"/>
+      <w:pPr>
+        <w:tabs>
+          <w:tab w:val="num" w:pos="2880"/>
+        </w:tabs>
+        <w:ind w:left="2880" w:hanging="360"/>
+      </w:pPr>
+      <w:rPr>
+        <w:rFonts w:ascii="Wingdings" w:hAnsi="Wingdings" w:hint="default"/>
+        <w:sz w:val="20"/>
+      </w:rPr>
+    </w:lvl>
+    <w:lvl w:ilvl="4" w:tentative="1">
+      <w:start w:val="1"/>
+      <w:numFmt w:val="bullet"/>
+      <w:lvlText w:val=""/>
+      <w:lvlJc w:val="left"/>
+      <w:pPr>
+        <w:tabs>
+          <w:tab w:val="num" w:pos="3600"/>
+        </w:tabs>
+        <w:ind w:left="3600" w:hanging="360"/>
+      </w:pPr>
+      <w:rPr>
+        <w:rFonts w:ascii="Wingdings" w:hAnsi="Wingdings" w:hint="default"/>
+        <w:sz w:val="20"/>
+      </w:rPr>
+    </w:lvl>
+    <w:lvl w:ilvl="5" w:tentative="1">
+      <w:start w:val="1"/>
+      <w:numFmt w:val="bullet"/>
+      <w:lvlText w:val=""/>
+      <w:lvlJc w:val="left"/>
+      <w:pPr>
+        <w:tabs>
+          <w:tab w:val="num" w:pos="4320"/>
+        </w:tabs>
+        <w:ind w:left="4320" w:hanging="360"/>
+      </w:pPr>
+      <w:rPr>
+        <w:rFonts w:ascii="Wingdings" w:hAnsi="Wingdings" w:hint="default"/>
+        <w:sz w:val="20"/>
+      </w:rPr>
+    </w:lvl>
+    <w:lvl w:ilvl="6" w:tentative="1">
+      <w:start w:val="1"/>
+      <w:numFmt w:val="bullet"/>
+      <w:lvlText w:val=""/>
+      <w:lvlJc w:val="left"/>
+      <w:pPr>
+        <w:tabs>
+          <w:tab w:val="num" w:pos="5040"/>
+        </w:tabs>
+        <w:ind w:left="5040" w:hanging="360"/>
+      </w:pPr>
+      <w:rPr>
+        <w:rFonts w:ascii="Wingdings" w:hAnsi="Wingdings" w:hint="default"/>
+        <w:sz w:val="20"/>
+      </w:rPr>
+    </w:lvl>
+    <w:lvl w:ilvl="7" w:tentative="1">
+      <w:start w:val="1"/>
+      <w:numFmt w:val="bullet"/>
+      <w:lvlText w:val=""/>
+      <w:lvlJc w:val="left"/>
+      <w:pPr>
+        <w:tabs>
+          <w:tab w:val="num" w:pos="5760"/>
+        </w:tabs>
+        <w:ind w:left="5760" w:hanging="360"/>
+      </w:pPr>
+      <w:rPr>
+        <w:rFonts w:ascii="Wingdings" w:hAnsi="Wingdings" w:hint="default"/>
+        <w:sz w:val="20"/>
+      </w:rPr>
+    </w:lvl>
+    <w:lvl w:ilvl="8" w:tentative="1">
+      <w:start w:val="1"/>
+      <w:numFmt w:val="bullet"/>
+      <w:lvlText w:val=""/>
+      <w:lvlJc w:val="left"/>
+      <w:pPr>
+        <w:tabs>
+          <w:tab w:val="num" w:pos="6480"/>
+        </w:tabs>
+        <w:ind w:left="6480" w:hanging="360"/>
+      </w:pPr>
+      <w:rPr>
+        <w:rFonts w:ascii="Wingdings" w:hAnsi="Wingdings" w:hint="default"/>
+        <w:sz w:val="20"/>
+      </w:rPr>
+    </w:lvl>
+  </w:abstractNum>
+  <w:num w:numId="1" w16cid:durableId="680934283">
+    <w:abstractNumId w:val="1"/>
+  </w:num>
+  <w:num w:numId="2" w16cid:durableId="405037990">
+    <w:abstractNumId w:val="0"/>
+  </w:num>
+</w:numbering>
 </file>
 
 <file path=word/styles.xml><?xml version="1.0" encoding="utf-8"?>
@@ -439,6 +1241,34 @@
     <w:semiHidden/>
     <w:unhideWhenUsed/>
   </w:style>
+  <w:style w:type="paragraph" w:styleId="NormalWeb">
+    <w:name w:val="Normal (Web)"/>
+    <w:basedOn w:val="Normal"/>
+    <w:uiPriority w:val="99"/>
+    <w:semiHidden/>
+    <w:unhideWhenUsed/>
+    <w:rsid w:val="00295B19"/>
+    <w:pPr>
+      <w:spacing w:before="100" w:beforeAutospacing="1" w:after="100" w:afterAutospacing="1" w:line="240" w:lineRule="auto"/>
+    </w:pPr>
+    <w:rPr>
+      <w:rFonts w:ascii="Times New Roman" w:eastAsia="Times New Roman" w:hAnsi="Times New Roman" w:cs="Times New Roman"/>
+      <w:sz w:val="24"/>
+      <w:szCs w:val="24"/>
+      <w:lang w:eastAsia="es-CO"/>
+    </w:rPr>
+  </w:style>
+  <w:style w:type="paragraph" w:styleId="Prrafodelista">
+    <w:name w:val="List Paragraph"/>
+    <w:basedOn w:val="Normal"/>
+    <w:uiPriority w:val="34"/>
+    <w:qFormat/>
+    <w:rsid w:val="00295B19"/>
+    <w:pPr>
+      <w:ind w:left="720"/>
+      <w:contextualSpacing/>
+    </w:pPr>
+  </w:style>
 </w:styles>
 </file>
 

</xml_diff>

<commit_message>
Se insertan datos a cada tabla de la base de datos
</commit_message>
<xml_diff>
--- a/Taller 5/Actividad 2/Taller 5 actividad 2 doumentacion.docx
+++ b/Taller 5/Actividad 2/Taller 5 actividad 2 doumentacion.docx
@@ -296,21 +296,7 @@
           <w:lang w:eastAsia="es-CO"/>
         </w:rPr>
         <w:lastRenderedPageBreak/>
-        <w:t xml:space="preserve">Debido al tamaño del diagrama no fue posible sacar una imagen completa, pero aquí </w:t>
-      </w:r>
-      <w:proofErr w:type="spellStart"/>
-      <w:r>
-        <w:rPr>
-          <w:lang w:eastAsia="es-CO"/>
-        </w:rPr>
-        <w:t>esta</w:t>
-      </w:r>
-      <w:proofErr w:type="spellEnd"/>
-      <w:r>
-        <w:rPr>
-          <w:lang w:eastAsia="es-CO"/>
-        </w:rPr>
-        <w:t xml:space="preserve"> el modelo relacional:</w:t>
+        <w:t>Debido al tamaño del diagrama no fue posible sacar una imagen completa, pero aquí esta el modelo relacional:</w:t>
       </w:r>
     </w:p>
     <w:p>
@@ -531,7 +517,1710 @@
         <w:t>Ahora se procede a llenar las tablas, para esto generare 5 registros por tabla:</w:t>
       </w:r>
     </w:p>
-    <w:p/>
+    <w:p>
+      <w:pPr>
+        <w:rPr>
+          <w:b/>
+          <w:bCs/>
+        </w:rPr>
+      </w:pPr>
+      <w:r>
+        <w:rPr>
+          <w:b/>
+          <w:bCs/>
+        </w:rPr>
+        <w:t>Tabla Médicos:</w:t>
+      </w:r>
+    </w:p>
+    <w:p>
+      <w:pPr>
+        <w:rPr>
+          <w:b/>
+          <w:bCs/>
+        </w:rPr>
+      </w:pPr>
+      <w:r>
+        <w:rPr>
+          <w:b/>
+          <w:bCs/>
+        </w:rPr>
+        <w:t>Sentencias SQL:</w:t>
+      </w:r>
+    </w:p>
+    <w:p>
+      <w:pPr>
+        <w:rPr>
+          <w:b/>
+          <w:bCs/>
+        </w:rPr>
+      </w:pPr>
+      <w:r>
+        <w:rPr>
+          <w:b/>
+          <w:bCs/>
+        </w:rPr>
+        <w:drawing>
+          <wp:inline distT="0" distB="0" distL="0" distR="0" wp14:anchorId="10A557FE" wp14:editId="46C0C390">
+            <wp:extent cx="5612130" cy="1650365"/>
+            <wp:effectExtent l="0" t="0" r="7620" b="6985"/>
+            <wp:docPr id="6" name="Imagen 6"/>
+            <wp:cNvGraphicFramePr>
+              <a:graphicFrameLocks xmlns:a="http://schemas.openxmlformats.org/drawingml/2006/main" noChangeAspect="1"/>
+            </wp:cNvGraphicFramePr>
+            <a:graphic xmlns:a="http://schemas.openxmlformats.org/drawingml/2006/main">
+              <a:graphicData uri="http://schemas.openxmlformats.org/drawingml/2006/picture">
+                <pic:pic xmlns:pic="http://schemas.openxmlformats.org/drawingml/2006/picture">
+                  <pic:nvPicPr>
+                    <pic:cNvPr id="1" name=""/>
+                    <pic:cNvPicPr/>
+                  </pic:nvPicPr>
+                  <pic:blipFill>
+                    <a:blip r:embed="rId10"/>
+                    <a:stretch>
+                      <a:fillRect/>
+                    </a:stretch>
+                  </pic:blipFill>
+                  <pic:spPr>
+                    <a:xfrm>
+                      <a:off x="0" y="0"/>
+                      <a:ext cx="5612130" cy="1650365"/>
+                    </a:xfrm>
+                    <a:prstGeom prst="rect">
+                      <a:avLst/>
+                    </a:prstGeom>
+                  </pic:spPr>
+                </pic:pic>
+              </a:graphicData>
+            </a:graphic>
+          </wp:inline>
+        </w:drawing>
+      </w:r>
+    </w:p>
+    <w:p>
+      <w:pPr>
+        <w:rPr>
+          <w:b/>
+          <w:bCs/>
+        </w:rPr>
+      </w:pPr>
+      <w:r>
+        <w:rPr>
+          <w:b/>
+          <w:bCs/>
+        </w:rPr>
+        <w:t>Registros:</w:t>
+      </w:r>
+    </w:p>
+    <w:p>
+      <w:pPr>
+        <w:rPr>
+          <w:b/>
+          <w:bCs/>
+        </w:rPr>
+      </w:pPr>
+      <w:r>
+        <w:rPr>
+          <w:b/>
+          <w:bCs/>
+        </w:rPr>
+        <w:drawing>
+          <wp:inline distT="0" distB="0" distL="0" distR="0" wp14:anchorId="2282019B" wp14:editId="70846A10">
+            <wp:extent cx="3261643" cy="1226926"/>
+            <wp:effectExtent l="0" t="0" r="0" b="0"/>
+            <wp:docPr id="7" name="Imagen 7"/>
+            <wp:cNvGraphicFramePr>
+              <a:graphicFrameLocks xmlns:a="http://schemas.openxmlformats.org/drawingml/2006/main" noChangeAspect="1"/>
+            </wp:cNvGraphicFramePr>
+            <a:graphic xmlns:a="http://schemas.openxmlformats.org/drawingml/2006/main">
+              <a:graphicData uri="http://schemas.openxmlformats.org/drawingml/2006/picture">
+                <pic:pic xmlns:pic="http://schemas.openxmlformats.org/drawingml/2006/picture">
+                  <pic:nvPicPr>
+                    <pic:cNvPr id="1" name=""/>
+                    <pic:cNvPicPr/>
+                  </pic:nvPicPr>
+                  <pic:blipFill>
+                    <a:blip r:embed="rId11"/>
+                    <a:stretch>
+                      <a:fillRect/>
+                    </a:stretch>
+                  </pic:blipFill>
+                  <pic:spPr>
+                    <a:xfrm>
+                      <a:off x="0" y="0"/>
+                      <a:ext cx="3261643" cy="1226926"/>
+                    </a:xfrm>
+                    <a:prstGeom prst="rect">
+                      <a:avLst/>
+                    </a:prstGeom>
+                  </pic:spPr>
+                </pic:pic>
+              </a:graphicData>
+            </a:graphic>
+          </wp:inline>
+        </w:drawing>
+      </w:r>
+    </w:p>
+    <w:p>
+      <w:pPr>
+        <w:rPr>
+          <w:b/>
+          <w:bCs/>
+        </w:rPr>
+      </w:pPr>
+      <w:r>
+        <w:rPr>
+          <w:b/>
+          <w:bCs/>
+        </w:rPr>
+        <w:t>Tabla enfermeros:</w:t>
+      </w:r>
+    </w:p>
+    <w:p>
+      <w:pPr>
+        <w:rPr>
+          <w:b/>
+          <w:bCs/>
+        </w:rPr>
+      </w:pPr>
+      <w:r>
+        <w:rPr>
+          <w:b/>
+          <w:bCs/>
+        </w:rPr>
+        <w:t>Sentencia SQL:</w:t>
+      </w:r>
+    </w:p>
+    <w:p>
+      <w:pPr>
+        <w:rPr>
+          <w:b/>
+          <w:bCs/>
+        </w:rPr>
+      </w:pPr>
+      <w:r>
+        <w:rPr>
+          <w:b/>
+          <w:bCs/>
+        </w:rPr>
+        <w:drawing>
+          <wp:inline distT="0" distB="0" distL="0" distR="0" wp14:anchorId="11C97AFC" wp14:editId="2ECE3B0B">
+            <wp:extent cx="5612130" cy="1405890"/>
+            <wp:effectExtent l="0" t="0" r="7620" b="3810"/>
+            <wp:docPr id="8" name="Imagen 8"/>
+            <wp:cNvGraphicFramePr>
+              <a:graphicFrameLocks xmlns:a="http://schemas.openxmlformats.org/drawingml/2006/main" noChangeAspect="1"/>
+            </wp:cNvGraphicFramePr>
+            <a:graphic xmlns:a="http://schemas.openxmlformats.org/drawingml/2006/main">
+              <a:graphicData uri="http://schemas.openxmlformats.org/drawingml/2006/picture">
+                <pic:pic xmlns:pic="http://schemas.openxmlformats.org/drawingml/2006/picture">
+                  <pic:nvPicPr>
+                    <pic:cNvPr id="1" name=""/>
+                    <pic:cNvPicPr/>
+                  </pic:nvPicPr>
+                  <pic:blipFill>
+                    <a:blip r:embed="rId12"/>
+                    <a:stretch>
+                      <a:fillRect/>
+                    </a:stretch>
+                  </pic:blipFill>
+                  <pic:spPr>
+                    <a:xfrm>
+                      <a:off x="0" y="0"/>
+                      <a:ext cx="5612130" cy="1405890"/>
+                    </a:xfrm>
+                    <a:prstGeom prst="rect">
+                      <a:avLst/>
+                    </a:prstGeom>
+                  </pic:spPr>
+                </pic:pic>
+              </a:graphicData>
+            </a:graphic>
+          </wp:inline>
+        </w:drawing>
+      </w:r>
+    </w:p>
+    <w:p>
+      <w:pPr>
+        <w:rPr>
+          <w:b/>
+          <w:bCs/>
+        </w:rPr>
+      </w:pPr>
+      <w:r>
+        <w:rPr>
+          <w:b/>
+          <w:bCs/>
+        </w:rPr>
+        <w:t>Registros:</w:t>
+      </w:r>
+    </w:p>
+    <w:p>
+      <w:pPr>
+        <w:rPr>
+          <w:b/>
+          <w:bCs/>
+        </w:rPr>
+      </w:pPr>
+      <w:r>
+        <w:rPr>
+          <w:b/>
+          <w:bCs/>
+        </w:rPr>
+        <w:drawing>
+          <wp:inline distT="0" distB="0" distL="0" distR="0" wp14:anchorId="7F2A3339" wp14:editId="10FC0421">
+            <wp:extent cx="4176122" cy="1318374"/>
+            <wp:effectExtent l="0" t="0" r="0" b="0"/>
+            <wp:docPr id="9" name="Imagen 9"/>
+            <wp:cNvGraphicFramePr>
+              <a:graphicFrameLocks xmlns:a="http://schemas.openxmlformats.org/drawingml/2006/main" noChangeAspect="1"/>
+            </wp:cNvGraphicFramePr>
+            <a:graphic xmlns:a="http://schemas.openxmlformats.org/drawingml/2006/main">
+              <a:graphicData uri="http://schemas.openxmlformats.org/drawingml/2006/picture">
+                <pic:pic xmlns:pic="http://schemas.openxmlformats.org/drawingml/2006/picture">
+                  <pic:nvPicPr>
+                    <pic:cNvPr id="1" name=""/>
+                    <pic:cNvPicPr/>
+                  </pic:nvPicPr>
+                  <pic:blipFill>
+                    <a:blip r:embed="rId13"/>
+                    <a:stretch>
+                      <a:fillRect/>
+                    </a:stretch>
+                  </pic:blipFill>
+                  <pic:spPr>
+                    <a:xfrm>
+                      <a:off x="0" y="0"/>
+                      <a:ext cx="4176122" cy="1318374"/>
+                    </a:xfrm>
+                    <a:prstGeom prst="rect">
+                      <a:avLst/>
+                    </a:prstGeom>
+                  </pic:spPr>
+                </pic:pic>
+              </a:graphicData>
+            </a:graphic>
+          </wp:inline>
+        </w:drawing>
+      </w:r>
+    </w:p>
+    <w:p>
+      <w:pPr>
+        <w:rPr>
+          <w:b/>
+          <w:bCs/>
+        </w:rPr>
+      </w:pPr>
+    </w:p>
+    <w:p>
+      <w:pPr>
+        <w:rPr>
+          <w:b/>
+          <w:bCs/>
+        </w:rPr>
+      </w:pPr>
+      <w:r>
+        <w:rPr>
+          <w:b/>
+          <w:bCs/>
+        </w:rPr>
+        <w:lastRenderedPageBreak/>
+        <w:t>Tabla Procedimiento:</w:t>
+      </w:r>
+    </w:p>
+    <w:p>
+      <w:pPr>
+        <w:rPr>
+          <w:b/>
+          <w:bCs/>
+        </w:rPr>
+      </w:pPr>
+      <w:r>
+        <w:rPr>
+          <w:b/>
+          <w:bCs/>
+        </w:rPr>
+        <w:t>Sentencia SQL:</w:t>
+      </w:r>
+    </w:p>
+    <w:p>
+      <w:pPr>
+        <w:rPr>
+          <w:b/>
+          <w:bCs/>
+        </w:rPr>
+      </w:pPr>
+      <w:r>
+        <w:rPr>
+          <w:b/>
+          <w:bCs/>
+        </w:rPr>
+        <w:drawing>
+          <wp:inline distT="0" distB="0" distL="0" distR="0" wp14:anchorId="66B70651" wp14:editId="3A122D97">
+            <wp:extent cx="5612130" cy="1995170"/>
+            <wp:effectExtent l="0" t="0" r="7620" b="5080"/>
+            <wp:docPr id="10" name="Imagen 10"/>
+            <wp:cNvGraphicFramePr>
+              <a:graphicFrameLocks xmlns:a="http://schemas.openxmlformats.org/drawingml/2006/main" noChangeAspect="1"/>
+            </wp:cNvGraphicFramePr>
+            <a:graphic xmlns:a="http://schemas.openxmlformats.org/drawingml/2006/main">
+              <a:graphicData uri="http://schemas.openxmlformats.org/drawingml/2006/picture">
+                <pic:pic xmlns:pic="http://schemas.openxmlformats.org/drawingml/2006/picture">
+                  <pic:nvPicPr>
+                    <pic:cNvPr id="1" name=""/>
+                    <pic:cNvPicPr/>
+                  </pic:nvPicPr>
+                  <pic:blipFill>
+                    <a:blip r:embed="rId14"/>
+                    <a:stretch>
+                      <a:fillRect/>
+                    </a:stretch>
+                  </pic:blipFill>
+                  <pic:spPr>
+                    <a:xfrm>
+                      <a:off x="0" y="0"/>
+                      <a:ext cx="5612130" cy="1995170"/>
+                    </a:xfrm>
+                    <a:prstGeom prst="rect">
+                      <a:avLst/>
+                    </a:prstGeom>
+                  </pic:spPr>
+                </pic:pic>
+              </a:graphicData>
+            </a:graphic>
+          </wp:inline>
+        </w:drawing>
+      </w:r>
+    </w:p>
+    <w:p>
+      <w:pPr>
+        <w:rPr>
+          <w:b/>
+          <w:bCs/>
+        </w:rPr>
+      </w:pPr>
+      <w:r>
+        <w:rPr>
+          <w:b/>
+          <w:bCs/>
+        </w:rPr>
+        <w:t>Registros:</w:t>
+      </w:r>
+    </w:p>
+    <w:p>
+      <w:pPr>
+        <w:rPr>
+          <w:b/>
+          <w:bCs/>
+        </w:rPr>
+      </w:pPr>
+      <w:r>
+        <w:rPr>
+          <w:b/>
+          <w:bCs/>
+        </w:rPr>
+        <w:drawing>
+          <wp:inline distT="0" distB="0" distL="0" distR="0" wp14:anchorId="512618A2" wp14:editId="3D8BED39">
+            <wp:extent cx="2209992" cy="1463167"/>
+            <wp:effectExtent l="0" t="0" r="0" b="3810"/>
+            <wp:docPr id="11" name="Imagen 11"/>
+            <wp:cNvGraphicFramePr>
+              <a:graphicFrameLocks xmlns:a="http://schemas.openxmlformats.org/drawingml/2006/main" noChangeAspect="1"/>
+            </wp:cNvGraphicFramePr>
+            <a:graphic xmlns:a="http://schemas.openxmlformats.org/drawingml/2006/main">
+              <a:graphicData uri="http://schemas.openxmlformats.org/drawingml/2006/picture">
+                <pic:pic xmlns:pic="http://schemas.openxmlformats.org/drawingml/2006/picture">
+                  <pic:nvPicPr>
+                    <pic:cNvPr id="1" name=""/>
+                    <pic:cNvPicPr/>
+                  </pic:nvPicPr>
+                  <pic:blipFill>
+                    <a:blip r:embed="rId15"/>
+                    <a:stretch>
+                      <a:fillRect/>
+                    </a:stretch>
+                  </pic:blipFill>
+                  <pic:spPr>
+                    <a:xfrm>
+                      <a:off x="0" y="0"/>
+                      <a:ext cx="2209992" cy="1463167"/>
+                    </a:xfrm>
+                    <a:prstGeom prst="rect">
+                      <a:avLst/>
+                    </a:prstGeom>
+                  </pic:spPr>
+                </pic:pic>
+              </a:graphicData>
+            </a:graphic>
+          </wp:inline>
+        </w:drawing>
+      </w:r>
+    </w:p>
+    <w:p>
+      <w:pPr>
+        <w:rPr>
+          <w:b/>
+          <w:bCs/>
+        </w:rPr>
+      </w:pPr>
+      <w:r>
+        <w:rPr>
+          <w:b/>
+          <w:bCs/>
+        </w:rPr>
+        <w:t>Tabla medicamentos:</w:t>
+      </w:r>
+    </w:p>
+    <w:p>
+      <w:pPr>
+        <w:rPr>
+          <w:b/>
+          <w:bCs/>
+        </w:rPr>
+      </w:pPr>
+      <w:r>
+        <w:rPr>
+          <w:b/>
+          <w:bCs/>
+        </w:rPr>
+        <w:t>Sentencia SQL:</w:t>
+      </w:r>
+    </w:p>
+    <w:p>
+      <w:pPr>
+        <w:rPr>
+          <w:b/>
+          <w:bCs/>
+        </w:rPr>
+      </w:pPr>
+      <w:r>
+        <w:rPr>
+          <w:b/>
+          <w:bCs/>
+        </w:rPr>
+        <w:drawing>
+          <wp:inline distT="0" distB="0" distL="0" distR="0" wp14:anchorId="0FF45B0F" wp14:editId="307F0DC9">
+            <wp:extent cx="5612130" cy="1831340"/>
+            <wp:effectExtent l="0" t="0" r="7620" b="0"/>
+            <wp:docPr id="12" name="Imagen 12"/>
+            <wp:cNvGraphicFramePr>
+              <a:graphicFrameLocks xmlns:a="http://schemas.openxmlformats.org/drawingml/2006/main" noChangeAspect="1"/>
+            </wp:cNvGraphicFramePr>
+            <a:graphic xmlns:a="http://schemas.openxmlformats.org/drawingml/2006/main">
+              <a:graphicData uri="http://schemas.openxmlformats.org/drawingml/2006/picture">
+                <pic:pic xmlns:pic="http://schemas.openxmlformats.org/drawingml/2006/picture">
+                  <pic:nvPicPr>
+                    <pic:cNvPr id="1" name=""/>
+                    <pic:cNvPicPr/>
+                  </pic:nvPicPr>
+                  <pic:blipFill>
+                    <a:blip r:embed="rId16"/>
+                    <a:stretch>
+                      <a:fillRect/>
+                    </a:stretch>
+                  </pic:blipFill>
+                  <pic:spPr>
+                    <a:xfrm>
+                      <a:off x="0" y="0"/>
+                      <a:ext cx="5612130" cy="1831340"/>
+                    </a:xfrm>
+                    <a:prstGeom prst="rect">
+                      <a:avLst/>
+                    </a:prstGeom>
+                  </pic:spPr>
+                </pic:pic>
+              </a:graphicData>
+            </a:graphic>
+          </wp:inline>
+        </w:drawing>
+      </w:r>
+    </w:p>
+    <w:p>
+      <w:pPr>
+        <w:rPr>
+          <w:b/>
+          <w:bCs/>
+        </w:rPr>
+      </w:pPr>
+    </w:p>
+    <w:p>
+      <w:pPr>
+        <w:rPr>
+          <w:b/>
+          <w:bCs/>
+        </w:rPr>
+      </w:pPr>
+    </w:p>
+    <w:p>
+      <w:pPr>
+        <w:rPr>
+          <w:b/>
+          <w:bCs/>
+        </w:rPr>
+      </w:pPr>
+    </w:p>
+    <w:p>
+      <w:pPr>
+        <w:rPr>
+          <w:b/>
+          <w:bCs/>
+        </w:rPr>
+      </w:pPr>
+    </w:p>
+    <w:p>
+      <w:pPr>
+        <w:rPr>
+          <w:b/>
+          <w:bCs/>
+        </w:rPr>
+      </w:pPr>
+      <w:r>
+        <w:rPr>
+          <w:b/>
+          <w:bCs/>
+        </w:rPr>
+        <w:lastRenderedPageBreak/>
+        <w:t>Registros:</w:t>
+      </w:r>
+    </w:p>
+    <w:p>
+      <w:pPr>
+        <w:rPr>
+          <w:b/>
+          <w:bCs/>
+        </w:rPr>
+      </w:pPr>
+      <w:r>
+        <w:rPr>
+          <w:b/>
+          <w:bCs/>
+        </w:rPr>
+        <w:drawing>
+          <wp:inline distT="0" distB="0" distL="0" distR="0" wp14:anchorId="5BD5E791" wp14:editId="38219BD7">
+            <wp:extent cx="2804403" cy="1486029"/>
+            <wp:effectExtent l="0" t="0" r="0" b="0"/>
+            <wp:docPr id="13" name="Imagen 13"/>
+            <wp:cNvGraphicFramePr>
+              <a:graphicFrameLocks xmlns:a="http://schemas.openxmlformats.org/drawingml/2006/main" noChangeAspect="1"/>
+            </wp:cNvGraphicFramePr>
+            <a:graphic xmlns:a="http://schemas.openxmlformats.org/drawingml/2006/main">
+              <a:graphicData uri="http://schemas.openxmlformats.org/drawingml/2006/picture">
+                <pic:pic xmlns:pic="http://schemas.openxmlformats.org/drawingml/2006/picture">
+                  <pic:nvPicPr>
+                    <pic:cNvPr id="1" name=""/>
+                    <pic:cNvPicPr/>
+                  </pic:nvPicPr>
+                  <pic:blipFill>
+                    <a:blip r:embed="rId17"/>
+                    <a:stretch>
+                      <a:fillRect/>
+                    </a:stretch>
+                  </pic:blipFill>
+                  <pic:spPr>
+                    <a:xfrm>
+                      <a:off x="0" y="0"/>
+                      <a:ext cx="2804403" cy="1486029"/>
+                    </a:xfrm>
+                    <a:prstGeom prst="rect">
+                      <a:avLst/>
+                    </a:prstGeom>
+                  </pic:spPr>
+                </pic:pic>
+              </a:graphicData>
+            </a:graphic>
+          </wp:inline>
+        </w:drawing>
+      </w:r>
+    </w:p>
+    <w:p>
+      <w:pPr>
+        <w:rPr>
+          <w:b/>
+          <w:bCs/>
+        </w:rPr>
+      </w:pPr>
+      <w:r>
+        <w:rPr>
+          <w:b/>
+          <w:bCs/>
+        </w:rPr>
+        <w:t>Tabla paciente:</w:t>
+      </w:r>
+    </w:p>
+    <w:p>
+      <w:pPr>
+        <w:rPr>
+          <w:b/>
+          <w:bCs/>
+        </w:rPr>
+      </w:pPr>
+      <w:r>
+        <w:rPr>
+          <w:b/>
+          <w:bCs/>
+        </w:rPr>
+        <w:t>Sentencia</w:t>
+      </w:r>
+      <w:r>
+        <w:rPr>
+          <w:b/>
+          <w:bCs/>
+        </w:rPr>
+        <w:t>s</w:t>
+      </w:r>
+      <w:r>
+        <w:rPr>
+          <w:b/>
+          <w:bCs/>
+        </w:rPr>
+        <w:t xml:space="preserve"> SQL:</w:t>
+      </w:r>
+    </w:p>
+    <w:p>
+      <w:pPr>
+        <w:rPr>
+          <w:b/>
+          <w:bCs/>
+        </w:rPr>
+      </w:pPr>
+      <w:r>
+        <w:rPr>
+          <w:b/>
+          <w:bCs/>
+        </w:rPr>
+        <w:drawing>
+          <wp:inline distT="0" distB="0" distL="0" distR="0" wp14:anchorId="53559F92" wp14:editId="2C32CCF3">
+            <wp:extent cx="5612130" cy="1250950"/>
+            <wp:effectExtent l="0" t="0" r="7620" b="6350"/>
+            <wp:docPr id="14" name="Imagen 14"/>
+            <wp:cNvGraphicFramePr>
+              <a:graphicFrameLocks xmlns:a="http://schemas.openxmlformats.org/drawingml/2006/main" noChangeAspect="1"/>
+            </wp:cNvGraphicFramePr>
+            <a:graphic xmlns:a="http://schemas.openxmlformats.org/drawingml/2006/main">
+              <a:graphicData uri="http://schemas.openxmlformats.org/drawingml/2006/picture">
+                <pic:pic xmlns:pic="http://schemas.openxmlformats.org/drawingml/2006/picture">
+                  <pic:nvPicPr>
+                    <pic:cNvPr id="1" name=""/>
+                    <pic:cNvPicPr/>
+                  </pic:nvPicPr>
+                  <pic:blipFill>
+                    <a:blip r:embed="rId18"/>
+                    <a:stretch>
+                      <a:fillRect/>
+                    </a:stretch>
+                  </pic:blipFill>
+                  <pic:spPr>
+                    <a:xfrm>
+                      <a:off x="0" y="0"/>
+                      <a:ext cx="5612130" cy="1250950"/>
+                    </a:xfrm>
+                    <a:prstGeom prst="rect">
+                      <a:avLst/>
+                    </a:prstGeom>
+                  </pic:spPr>
+                </pic:pic>
+              </a:graphicData>
+            </a:graphic>
+          </wp:inline>
+        </w:drawing>
+      </w:r>
+    </w:p>
+    <w:p>
+      <w:pPr>
+        <w:rPr>
+          <w:b/>
+          <w:bCs/>
+        </w:rPr>
+      </w:pPr>
+      <w:r>
+        <w:rPr>
+          <w:b/>
+          <w:bCs/>
+        </w:rPr>
+        <w:t>Registros:</w:t>
+      </w:r>
+    </w:p>
+    <w:p>
+      <w:pPr>
+        <w:rPr>
+          <w:b/>
+          <w:bCs/>
+        </w:rPr>
+      </w:pPr>
+      <w:r>
+        <w:rPr>
+          <w:b/>
+          <w:bCs/>
+        </w:rPr>
+        <w:drawing>
+          <wp:inline distT="0" distB="0" distL="0" distR="0" wp14:anchorId="7A1BB7D2" wp14:editId="1467F152">
+            <wp:extent cx="4770533" cy="1371719"/>
+            <wp:effectExtent l="0" t="0" r="0" b="0"/>
+            <wp:docPr id="15" name="Imagen 15"/>
+            <wp:cNvGraphicFramePr>
+              <a:graphicFrameLocks xmlns:a="http://schemas.openxmlformats.org/drawingml/2006/main" noChangeAspect="1"/>
+            </wp:cNvGraphicFramePr>
+            <a:graphic xmlns:a="http://schemas.openxmlformats.org/drawingml/2006/main">
+              <a:graphicData uri="http://schemas.openxmlformats.org/drawingml/2006/picture">
+                <pic:pic xmlns:pic="http://schemas.openxmlformats.org/drawingml/2006/picture">
+                  <pic:nvPicPr>
+                    <pic:cNvPr id="1" name=""/>
+                    <pic:cNvPicPr/>
+                  </pic:nvPicPr>
+                  <pic:blipFill>
+                    <a:blip r:embed="rId19"/>
+                    <a:stretch>
+                      <a:fillRect/>
+                    </a:stretch>
+                  </pic:blipFill>
+                  <pic:spPr>
+                    <a:xfrm>
+                      <a:off x="0" y="0"/>
+                      <a:ext cx="4770533" cy="1371719"/>
+                    </a:xfrm>
+                    <a:prstGeom prst="rect">
+                      <a:avLst/>
+                    </a:prstGeom>
+                  </pic:spPr>
+                </pic:pic>
+              </a:graphicData>
+            </a:graphic>
+          </wp:inline>
+        </w:drawing>
+      </w:r>
+    </w:p>
+    <w:p>
+      <w:pPr>
+        <w:rPr>
+          <w:b/>
+          <w:bCs/>
+        </w:rPr>
+      </w:pPr>
+      <w:r>
+        <w:rPr>
+          <w:b/>
+          <w:bCs/>
+        </w:rPr>
+        <w:t>Tabla facturas:</w:t>
+      </w:r>
+    </w:p>
+    <w:p>
+      <w:pPr>
+        <w:rPr>
+          <w:b/>
+          <w:bCs/>
+        </w:rPr>
+      </w:pPr>
+      <w:r>
+        <w:rPr>
+          <w:b/>
+          <w:bCs/>
+        </w:rPr>
+        <w:t>Sentencias SQL:</w:t>
+      </w:r>
+    </w:p>
+    <w:p>
+      <w:pPr>
+        <w:rPr>
+          <w:b/>
+          <w:bCs/>
+        </w:rPr>
+      </w:pPr>
+      <w:r>
+        <w:rPr>
+          <w:b/>
+          <w:bCs/>
+        </w:rPr>
+        <w:drawing>
+          <wp:inline distT="0" distB="0" distL="0" distR="0" wp14:anchorId="27E90699" wp14:editId="5402BFBE">
+            <wp:extent cx="5612130" cy="1714500"/>
+            <wp:effectExtent l="0" t="0" r="7620" b="0"/>
+            <wp:docPr id="16" name="Imagen 16"/>
+            <wp:cNvGraphicFramePr>
+              <a:graphicFrameLocks xmlns:a="http://schemas.openxmlformats.org/drawingml/2006/main" noChangeAspect="1"/>
+            </wp:cNvGraphicFramePr>
+            <a:graphic xmlns:a="http://schemas.openxmlformats.org/drawingml/2006/main">
+              <a:graphicData uri="http://schemas.openxmlformats.org/drawingml/2006/picture">
+                <pic:pic xmlns:pic="http://schemas.openxmlformats.org/drawingml/2006/picture">
+                  <pic:nvPicPr>
+                    <pic:cNvPr id="1" name=""/>
+                    <pic:cNvPicPr/>
+                  </pic:nvPicPr>
+                  <pic:blipFill>
+                    <a:blip r:embed="rId20"/>
+                    <a:stretch>
+                      <a:fillRect/>
+                    </a:stretch>
+                  </pic:blipFill>
+                  <pic:spPr>
+                    <a:xfrm>
+                      <a:off x="0" y="0"/>
+                      <a:ext cx="5612130" cy="1714500"/>
+                    </a:xfrm>
+                    <a:prstGeom prst="rect">
+                      <a:avLst/>
+                    </a:prstGeom>
+                  </pic:spPr>
+                </pic:pic>
+              </a:graphicData>
+            </a:graphic>
+          </wp:inline>
+        </w:drawing>
+      </w:r>
+    </w:p>
+    <w:p>
+      <w:pPr>
+        <w:rPr>
+          <w:b/>
+          <w:bCs/>
+        </w:rPr>
+      </w:pPr>
+    </w:p>
+    <w:p>
+      <w:pPr>
+        <w:rPr>
+          <w:b/>
+          <w:bCs/>
+        </w:rPr>
+      </w:pPr>
+      <w:r>
+        <w:rPr>
+          <w:b/>
+          <w:bCs/>
+        </w:rPr>
+        <w:lastRenderedPageBreak/>
+        <w:t>Registros:</w:t>
+      </w:r>
+    </w:p>
+    <w:p>
+      <w:pPr>
+        <w:rPr>
+          <w:b/>
+          <w:bCs/>
+        </w:rPr>
+      </w:pPr>
+      <w:r>
+        <w:rPr>
+          <w:b/>
+          <w:bCs/>
+        </w:rPr>
+        <w:drawing>
+          <wp:inline distT="0" distB="0" distL="0" distR="0" wp14:anchorId="0013E087" wp14:editId="159948AD">
+            <wp:extent cx="3147333" cy="1188823"/>
+            <wp:effectExtent l="0" t="0" r="0" b="0"/>
+            <wp:docPr id="17" name="Imagen 17"/>
+            <wp:cNvGraphicFramePr>
+              <a:graphicFrameLocks xmlns:a="http://schemas.openxmlformats.org/drawingml/2006/main" noChangeAspect="1"/>
+            </wp:cNvGraphicFramePr>
+            <a:graphic xmlns:a="http://schemas.openxmlformats.org/drawingml/2006/main">
+              <a:graphicData uri="http://schemas.openxmlformats.org/drawingml/2006/picture">
+                <pic:pic xmlns:pic="http://schemas.openxmlformats.org/drawingml/2006/picture">
+                  <pic:nvPicPr>
+                    <pic:cNvPr id="1" name=""/>
+                    <pic:cNvPicPr/>
+                  </pic:nvPicPr>
+                  <pic:blipFill>
+                    <a:blip r:embed="rId21"/>
+                    <a:stretch>
+                      <a:fillRect/>
+                    </a:stretch>
+                  </pic:blipFill>
+                  <pic:spPr>
+                    <a:xfrm>
+                      <a:off x="0" y="0"/>
+                      <a:ext cx="3147333" cy="1188823"/>
+                    </a:xfrm>
+                    <a:prstGeom prst="rect">
+                      <a:avLst/>
+                    </a:prstGeom>
+                  </pic:spPr>
+                </pic:pic>
+              </a:graphicData>
+            </a:graphic>
+          </wp:inline>
+        </w:drawing>
+      </w:r>
+    </w:p>
+    <w:p>
+      <w:pPr>
+        <w:rPr>
+          <w:b/>
+          <w:bCs/>
+        </w:rPr>
+      </w:pPr>
+      <w:r>
+        <w:rPr>
+          <w:b/>
+          <w:bCs/>
+        </w:rPr>
+        <w:t>Tabla teléfonos_pacientes:</w:t>
+      </w:r>
+    </w:p>
+    <w:p>
+      <w:pPr>
+        <w:rPr>
+          <w:b/>
+          <w:bCs/>
+        </w:rPr>
+      </w:pPr>
+      <w:r>
+        <w:rPr>
+          <w:b/>
+          <w:bCs/>
+        </w:rPr>
+        <w:t>Sentencias SQL:</w:t>
+      </w:r>
+    </w:p>
+    <w:p>
+      <w:pPr>
+        <w:rPr>
+          <w:b/>
+          <w:bCs/>
+        </w:rPr>
+      </w:pPr>
+      <w:r>
+        <w:rPr>
+          <w:b/>
+          <w:bCs/>
+        </w:rPr>
+        <w:drawing>
+          <wp:inline distT="0" distB="0" distL="0" distR="0" wp14:anchorId="5EBC5522" wp14:editId="7541C1E5">
+            <wp:extent cx="5612130" cy="1965960"/>
+            <wp:effectExtent l="0" t="0" r="7620" b="0"/>
+            <wp:docPr id="18" name="Imagen 18"/>
+            <wp:cNvGraphicFramePr>
+              <a:graphicFrameLocks xmlns:a="http://schemas.openxmlformats.org/drawingml/2006/main" noChangeAspect="1"/>
+            </wp:cNvGraphicFramePr>
+            <a:graphic xmlns:a="http://schemas.openxmlformats.org/drawingml/2006/main">
+              <a:graphicData uri="http://schemas.openxmlformats.org/drawingml/2006/picture">
+                <pic:pic xmlns:pic="http://schemas.openxmlformats.org/drawingml/2006/picture">
+                  <pic:nvPicPr>
+                    <pic:cNvPr id="1" name=""/>
+                    <pic:cNvPicPr/>
+                  </pic:nvPicPr>
+                  <pic:blipFill>
+                    <a:blip r:embed="rId22"/>
+                    <a:stretch>
+                      <a:fillRect/>
+                    </a:stretch>
+                  </pic:blipFill>
+                  <pic:spPr>
+                    <a:xfrm>
+                      <a:off x="0" y="0"/>
+                      <a:ext cx="5612130" cy="1965960"/>
+                    </a:xfrm>
+                    <a:prstGeom prst="rect">
+                      <a:avLst/>
+                    </a:prstGeom>
+                  </pic:spPr>
+                </pic:pic>
+              </a:graphicData>
+            </a:graphic>
+          </wp:inline>
+        </w:drawing>
+      </w:r>
+    </w:p>
+    <w:p>
+      <w:pPr>
+        <w:rPr>
+          <w:b/>
+          <w:bCs/>
+        </w:rPr>
+      </w:pPr>
+      <w:r>
+        <w:rPr>
+          <w:b/>
+          <w:bCs/>
+        </w:rPr>
+        <w:t>Registros:</w:t>
+      </w:r>
+    </w:p>
+    <w:p>
+      <w:pPr>
+        <w:rPr>
+          <w:b/>
+          <w:bCs/>
+        </w:rPr>
+      </w:pPr>
+      <w:r>
+        <w:rPr>
+          <w:b/>
+          <w:bCs/>
+        </w:rPr>
+        <w:drawing>
+          <wp:inline distT="0" distB="0" distL="0" distR="0" wp14:anchorId="0E11004D" wp14:editId="3D454218">
+            <wp:extent cx="2370025" cy="1158340"/>
+            <wp:effectExtent l="0" t="0" r="0" b="3810"/>
+            <wp:docPr id="19" name="Imagen 19"/>
+            <wp:cNvGraphicFramePr>
+              <a:graphicFrameLocks xmlns:a="http://schemas.openxmlformats.org/drawingml/2006/main" noChangeAspect="1"/>
+            </wp:cNvGraphicFramePr>
+            <a:graphic xmlns:a="http://schemas.openxmlformats.org/drawingml/2006/main">
+              <a:graphicData uri="http://schemas.openxmlformats.org/drawingml/2006/picture">
+                <pic:pic xmlns:pic="http://schemas.openxmlformats.org/drawingml/2006/picture">
+                  <pic:nvPicPr>
+                    <pic:cNvPr id="1" name=""/>
+                    <pic:cNvPicPr/>
+                  </pic:nvPicPr>
+                  <pic:blipFill>
+                    <a:blip r:embed="rId23"/>
+                    <a:stretch>
+                      <a:fillRect/>
+                    </a:stretch>
+                  </pic:blipFill>
+                  <pic:spPr>
+                    <a:xfrm>
+                      <a:off x="0" y="0"/>
+                      <a:ext cx="2370025" cy="1158340"/>
+                    </a:xfrm>
+                    <a:prstGeom prst="rect">
+                      <a:avLst/>
+                    </a:prstGeom>
+                  </pic:spPr>
+                </pic:pic>
+              </a:graphicData>
+            </a:graphic>
+          </wp:inline>
+        </w:drawing>
+      </w:r>
+    </w:p>
+    <w:p>
+      <w:pPr>
+        <w:rPr>
+          <w:b/>
+          <w:bCs/>
+        </w:rPr>
+      </w:pPr>
+    </w:p>
+    <w:p>
+      <w:pPr>
+        <w:rPr>
+          <w:b/>
+          <w:bCs/>
+        </w:rPr>
+      </w:pPr>
+    </w:p>
+    <w:p>
+      <w:pPr>
+        <w:rPr>
+          <w:b/>
+          <w:bCs/>
+        </w:rPr>
+      </w:pPr>
+    </w:p>
+    <w:p>
+      <w:pPr>
+        <w:rPr>
+          <w:b/>
+          <w:bCs/>
+        </w:rPr>
+      </w:pPr>
+    </w:p>
+    <w:p>
+      <w:pPr>
+        <w:rPr>
+          <w:b/>
+          <w:bCs/>
+        </w:rPr>
+      </w:pPr>
+    </w:p>
+    <w:p>
+      <w:pPr>
+        <w:rPr>
+          <w:b/>
+          <w:bCs/>
+        </w:rPr>
+      </w:pPr>
+    </w:p>
+    <w:p>
+      <w:pPr>
+        <w:rPr>
+          <w:b/>
+          <w:bCs/>
+        </w:rPr>
+      </w:pPr>
+    </w:p>
+    <w:p>
+      <w:pPr>
+        <w:rPr>
+          <w:b/>
+          <w:bCs/>
+        </w:rPr>
+      </w:pPr>
+    </w:p>
+    <w:p>
+      <w:pPr>
+        <w:rPr>
+          <w:b/>
+          <w:bCs/>
+        </w:rPr>
+      </w:pPr>
+      <w:r>
+        <w:rPr>
+          <w:b/>
+          <w:bCs/>
+        </w:rPr>
+        <w:lastRenderedPageBreak/>
+        <w:t>Tabla teléfonos_medico:</w:t>
+      </w:r>
+    </w:p>
+    <w:p>
+      <w:pPr>
+        <w:rPr>
+          <w:b/>
+          <w:bCs/>
+        </w:rPr>
+      </w:pPr>
+      <w:r>
+        <w:rPr>
+          <w:b/>
+          <w:bCs/>
+        </w:rPr>
+        <w:t>Sentencias SQL:</w:t>
+      </w:r>
+    </w:p>
+    <w:p>
+      <w:pPr>
+        <w:rPr>
+          <w:b/>
+          <w:bCs/>
+        </w:rPr>
+      </w:pPr>
+      <w:r>
+        <w:rPr>
+          <w:b/>
+          <w:bCs/>
+        </w:rPr>
+        <w:drawing>
+          <wp:inline distT="0" distB="0" distL="0" distR="0" wp14:anchorId="311EB888" wp14:editId="51CFDEC3">
+            <wp:extent cx="5612130" cy="1917700"/>
+            <wp:effectExtent l="0" t="0" r="7620" b="6350"/>
+            <wp:docPr id="20" name="Imagen 20"/>
+            <wp:cNvGraphicFramePr>
+              <a:graphicFrameLocks xmlns:a="http://schemas.openxmlformats.org/drawingml/2006/main" noChangeAspect="1"/>
+            </wp:cNvGraphicFramePr>
+            <a:graphic xmlns:a="http://schemas.openxmlformats.org/drawingml/2006/main">
+              <a:graphicData uri="http://schemas.openxmlformats.org/drawingml/2006/picture">
+                <pic:pic xmlns:pic="http://schemas.openxmlformats.org/drawingml/2006/picture">
+                  <pic:nvPicPr>
+                    <pic:cNvPr id="1" name=""/>
+                    <pic:cNvPicPr/>
+                  </pic:nvPicPr>
+                  <pic:blipFill>
+                    <a:blip r:embed="rId24"/>
+                    <a:stretch>
+                      <a:fillRect/>
+                    </a:stretch>
+                  </pic:blipFill>
+                  <pic:spPr>
+                    <a:xfrm>
+                      <a:off x="0" y="0"/>
+                      <a:ext cx="5612130" cy="1917700"/>
+                    </a:xfrm>
+                    <a:prstGeom prst="rect">
+                      <a:avLst/>
+                    </a:prstGeom>
+                  </pic:spPr>
+                </pic:pic>
+              </a:graphicData>
+            </a:graphic>
+          </wp:inline>
+        </w:drawing>
+      </w:r>
+    </w:p>
+    <w:p>
+      <w:pPr>
+        <w:rPr>
+          <w:b/>
+          <w:bCs/>
+        </w:rPr>
+      </w:pPr>
+      <w:r>
+        <w:rPr>
+          <w:b/>
+          <w:bCs/>
+        </w:rPr>
+        <w:t>Registros:</w:t>
+      </w:r>
+    </w:p>
+    <w:p>
+      <w:pPr>
+        <w:rPr>
+          <w:b/>
+          <w:bCs/>
+        </w:rPr>
+      </w:pPr>
+      <w:r>
+        <w:rPr>
+          <w:b/>
+          <w:bCs/>
+        </w:rPr>
+        <w:drawing>
+          <wp:inline distT="0" distB="0" distL="0" distR="0" wp14:anchorId="0B8BCC9B" wp14:editId="0D350A03">
+            <wp:extent cx="2248095" cy="1104996"/>
+            <wp:effectExtent l="0" t="0" r="0" b="0"/>
+            <wp:docPr id="21" name="Imagen 21"/>
+            <wp:cNvGraphicFramePr>
+              <a:graphicFrameLocks xmlns:a="http://schemas.openxmlformats.org/drawingml/2006/main" noChangeAspect="1"/>
+            </wp:cNvGraphicFramePr>
+            <a:graphic xmlns:a="http://schemas.openxmlformats.org/drawingml/2006/main">
+              <a:graphicData uri="http://schemas.openxmlformats.org/drawingml/2006/picture">
+                <pic:pic xmlns:pic="http://schemas.openxmlformats.org/drawingml/2006/picture">
+                  <pic:nvPicPr>
+                    <pic:cNvPr id="1" name=""/>
+                    <pic:cNvPicPr/>
+                  </pic:nvPicPr>
+                  <pic:blipFill>
+                    <a:blip r:embed="rId25"/>
+                    <a:stretch>
+                      <a:fillRect/>
+                    </a:stretch>
+                  </pic:blipFill>
+                  <pic:spPr>
+                    <a:xfrm>
+                      <a:off x="0" y="0"/>
+                      <a:ext cx="2248095" cy="1104996"/>
+                    </a:xfrm>
+                    <a:prstGeom prst="rect">
+                      <a:avLst/>
+                    </a:prstGeom>
+                  </pic:spPr>
+                </pic:pic>
+              </a:graphicData>
+            </a:graphic>
+          </wp:inline>
+        </w:drawing>
+      </w:r>
+    </w:p>
+    <w:p>
+      <w:pPr>
+        <w:rPr>
+          <w:b/>
+          <w:bCs/>
+        </w:rPr>
+      </w:pPr>
+      <w:r>
+        <w:rPr>
+          <w:b/>
+          <w:bCs/>
+        </w:rPr>
+        <w:t>Tabla teléfonos_enfermeros:</w:t>
+      </w:r>
+    </w:p>
+    <w:p>
+      <w:pPr>
+        <w:rPr>
+          <w:b/>
+          <w:bCs/>
+        </w:rPr>
+      </w:pPr>
+      <w:r>
+        <w:rPr>
+          <w:b/>
+          <w:bCs/>
+        </w:rPr>
+        <w:t>Sentencias SQL:</w:t>
+      </w:r>
+    </w:p>
+    <w:p>
+      <w:pPr>
+        <w:rPr>
+          <w:b/>
+          <w:bCs/>
+        </w:rPr>
+      </w:pPr>
+      <w:r>
+        <w:rPr>
+          <w:b/>
+          <w:bCs/>
+        </w:rPr>
+        <w:drawing>
+          <wp:inline distT="0" distB="0" distL="0" distR="0" wp14:anchorId="767C522E" wp14:editId="35FADB3C">
+            <wp:extent cx="5612130" cy="1755775"/>
+            <wp:effectExtent l="0" t="0" r="7620" b="0"/>
+            <wp:docPr id="22" name="Imagen 22"/>
+            <wp:cNvGraphicFramePr>
+              <a:graphicFrameLocks xmlns:a="http://schemas.openxmlformats.org/drawingml/2006/main" noChangeAspect="1"/>
+            </wp:cNvGraphicFramePr>
+            <a:graphic xmlns:a="http://schemas.openxmlformats.org/drawingml/2006/main">
+              <a:graphicData uri="http://schemas.openxmlformats.org/drawingml/2006/picture">
+                <pic:pic xmlns:pic="http://schemas.openxmlformats.org/drawingml/2006/picture">
+                  <pic:nvPicPr>
+                    <pic:cNvPr id="1" name=""/>
+                    <pic:cNvPicPr/>
+                  </pic:nvPicPr>
+                  <pic:blipFill>
+                    <a:blip r:embed="rId26"/>
+                    <a:stretch>
+                      <a:fillRect/>
+                    </a:stretch>
+                  </pic:blipFill>
+                  <pic:spPr>
+                    <a:xfrm>
+                      <a:off x="0" y="0"/>
+                      <a:ext cx="5612130" cy="1755775"/>
+                    </a:xfrm>
+                    <a:prstGeom prst="rect">
+                      <a:avLst/>
+                    </a:prstGeom>
+                  </pic:spPr>
+                </pic:pic>
+              </a:graphicData>
+            </a:graphic>
+          </wp:inline>
+        </w:drawing>
+      </w:r>
+    </w:p>
+    <w:p>
+      <w:pPr>
+        <w:rPr>
+          <w:b/>
+          <w:bCs/>
+        </w:rPr>
+      </w:pPr>
+      <w:r>
+        <w:rPr>
+          <w:b/>
+          <w:bCs/>
+        </w:rPr>
+        <w:t>Registros:</w:t>
+      </w:r>
+    </w:p>
+    <w:p>
+      <w:pPr>
+        <w:rPr>
+          <w:b/>
+          <w:bCs/>
+        </w:rPr>
+      </w:pPr>
+      <w:r>
+        <w:rPr>
+          <w:b/>
+          <w:bCs/>
+        </w:rPr>
+        <w:drawing>
+          <wp:inline distT="0" distB="0" distL="0" distR="0" wp14:anchorId="0DABE373" wp14:editId="164178EA">
+            <wp:extent cx="2530059" cy="1165961"/>
+            <wp:effectExtent l="0" t="0" r="3810" b="0"/>
+            <wp:docPr id="23" name="Imagen 23"/>
+            <wp:cNvGraphicFramePr>
+              <a:graphicFrameLocks xmlns:a="http://schemas.openxmlformats.org/drawingml/2006/main" noChangeAspect="1"/>
+            </wp:cNvGraphicFramePr>
+            <a:graphic xmlns:a="http://schemas.openxmlformats.org/drawingml/2006/main">
+              <a:graphicData uri="http://schemas.openxmlformats.org/drawingml/2006/picture">
+                <pic:pic xmlns:pic="http://schemas.openxmlformats.org/drawingml/2006/picture">
+                  <pic:nvPicPr>
+                    <pic:cNvPr id="1" name=""/>
+                    <pic:cNvPicPr/>
+                  </pic:nvPicPr>
+                  <pic:blipFill>
+                    <a:blip r:embed="rId27"/>
+                    <a:stretch>
+                      <a:fillRect/>
+                    </a:stretch>
+                  </pic:blipFill>
+                  <pic:spPr>
+                    <a:xfrm>
+                      <a:off x="0" y="0"/>
+                      <a:ext cx="2530059" cy="1165961"/>
+                    </a:xfrm>
+                    <a:prstGeom prst="rect">
+                      <a:avLst/>
+                    </a:prstGeom>
+                  </pic:spPr>
+                </pic:pic>
+              </a:graphicData>
+            </a:graphic>
+          </wp:inline>
+        </w:drawing>
+      </w:r>
+    </w:p>
+    <w:p>
+      <w:pPr>
+        <w:rPr>
+          <w:b/>
+          <w:bCs/>
+        </w:rPr>
+      </w:pPr>
+      <w:r>
+        <w:rPr>
+          <w:b/>
+          <w:bCs/>
+        </w:rPr>
+        <w:lastRenderedPageBreak/>
+        <w:t>Tabla pacientes_medicamento:</w:t>
+      </w:r>
+    </w:p>
+    <w:p>
+      <w:pPr>
+        <w:rPr>
+          <w:b/>
+          <w:bCs/>
+        </w:rPr>
+      </w:pPr>
+      <w:r>
+        <w:rPr>
+          <w:b/>
+          <w:bCs/>
+        </w:rPr>
+        <w:t>Sentencias SQL:</w:t>
+      </w:r>
+    </w:p>
+    <w:p>
+      <w:pPr>
+        <w:rPr>
+          <w:b/>
+          <w:bCs/>
+        </w:rPr>
+      </w:pPr>
+      <w:r>
+        <w:rPr>
+          <w:b/>
+          <w:bCs/>
+        </w:rPr>
+        <w:drawing>
+          <wp:inline distT="0" distB="0" distL="0" distR="0" wp14:anchorId="55AC133C" wp14:editId="7A8FC593">
+            <wp:extent cx="5612130" cy="1657985"/>
+            <wp:effectExtent l="0" t="0" r="7620" b="0"/>
+            <wp:docPr id="24" name="Imagen 24"/>
+            <wp:cNvGraphicFramePr>
+              <a:graphicFrameLocks xmlns:a="http://schemas.openxmlformats.org/drawingml/2006/main" noChangeAspect="1"/>
+            </wp:cNvGraphicFramePr>
+            <a:graphic xmlns:a="http://schemas.openxmlformats.org/drawingml/2006/main">
+              <a:graphicData uri="http://schemas.openxmlformats.org/drawingml/2006/picture">
+                <pic:pic xmlns:pic="http://schemas.openxmlformats.org/drawingml/2006/picture">
+                  <pic:nvPicPr>
+                    <pic:cNvPr id="1" name=""/>
+                    <pic:cNvPicPr/>
+                  </pic:nvPicPr>
+                  <pic:blipFill>
+                    <a:blip r:embed="rId28"/>
+                    <a:stretch>
+                      <a:fillRect/>
+                    </a:stretch>
+                  </pic:blipFill>
+                  <pic:spPr>
+                    <a:xfrm>
+                      <a:off x="0" y="0"/>
+                      <a:ext cx="5612130" cy="1657985"/>
+                    </a:xfrm>
+                    <a:prstGeom prst="rect">
+                      <a:avLst/>
+                    </a:prstGeom>
+                  </pic:spPr>
+                </pic:pic>
+              </a:graphicData>
+            </a:graphic>
+          </wp:inline>
+        </w:drawing>
+      </w:r>
+    </w:p>
+    <w:p>
+      <w:pPr>
+        <w:rPr>
+          <w:b/>
+          <w:bCs/>
+        </w:rPr>
+      </w:pPr>
+      <w:r>
+        <w:rPr>
+          <w:b/>
+          <w:bCs/>
+        </w:rPr>
+        <w:t>Registros:</w:t>
+      </w:r>
+    </w:p>
+    <w:p>
+      <w:pPr>
+        <w:rPr>
+          <w:b/>
+          <w:bCs/>
+        </w:rPr>
+      </w:pPr>
+      <w:r>
+        <w:rPr>
+          <w:b/>
+          <w:bCs/>
+        </w:rPr>
+        <w:drawing>
+          <wp:inline distT="0" distB="0" distL="0" distR="0" wp14:anchorId="374BC116" wp14:editId="703B3D82">
+            <wp:extent cx="3010161" cy="1112616"/>
+            <wp:effectExtent l="0" t="0" r="0" b="0"/>
+            <wp:docPr id="25" name="Imagen 25"/>
+            <wp:cNvGraphicFramePr>
+              <a:graphicFrameLocks xmlns:a="http://schemas.openxmlformats.org/drawingml/2006/main" noChangeAspect="1"/>
+            </wp:cNvGraphicFramePr>
+            <a:graphic xmlns:a="http://schemas.openxmlformats.org/drawingml/2006/main">
+              <a:graphicData uri="http://schemas.openxmlformats.org/drawingml/2006/picture">
+                <pic:pic xmlns:pic="http://schemas.openxmlformats.org/drawingml/2006/picture">
+                  <pic:nvPicPr>
+                    <pic:cNvPr id="1" name=""/>
+                    <pic:cNvPicPr/>
+                  </pic:nvPicPr>
+                  <pic:blipFill>
+                    <a:blip r:embed="rId29"/>
+                    <a:stretch>
+                      <a:fillRect/>
+                    </a:stretch>
+                  </pic:blipFill>
+                  <pic:spPr>
+                    <a:xfrm>
+                      <a:off x="0" y="0"/>
+                      <a:ext cx="3010161" cy="1112616"/>
+                    </a:xfrm>
+                    <a:prstGeom prst="rect">
+                      <a:avLst/>
+                    </a:prstGeom>
+                  </pic:spPr>
+                </pic:pic>
+              </a:graphicData>
+            </a:graphic>
+          </wp:inline>
+        </w:drawing>
+      </w:r>
+    </w:p>
+    <w:p>
+      <w:pPr>
+        <w:rPr>
+          <w:b/>
+          <w:bCs/>
+        </w:rPr>
+      </w:pPr>
+      <w:r>
+        <w:rPr>
+          <w:b/>
+          <w:bCs/>
+        </w:rPr>
+        <w:t>Tabla medico_procedimiento:</w:t>
+      </w:r>
+    </w:p>
+    <w:p>
+      <w:pPr>
+        <w:rPr>
+          <w:b/>
+          <w:bCs/>
+        </w:rPr>
+      </w:pPr>
+      <w:r>
+        <w:rPr>
+          <w:b/>
+          <w:bCs/>
+        </w:rPr>
+        <w:t>Sentencias SQL:</w:t>
+      </w:r>
+    </w:p>
+    <w:p>
+      <w:pPr>
+        <w:rPr>
+          <w:b/>
+          <w:bCs/>
+        </w:rPr>
+      </w:pPr>
+      <w:r>
+        <w:rPr>
+          <w:b/>
+          <w:bCs/>
+        </w:rPr>
+        <w:drawing>
+          <wp:inline distT="0" distB="0" distL="0" distR="0" wp14:anchorId="7BBCC396" wp14:editId="4DADAD90">
+            <wp:extent cx="5612130" cy="1594485"/>
+            <wp:effectExtent l="0" t="0" r="7620" b="5715"/>
+            <wp:docPr id="26" name="Imagen 26"/>
+            <wp:cNvGraphicFramePr>
+              <a:graphicFrameLocks xmlns:a="http://schemas.openxmlformats.org/drawingml/2006/main" noChangeAspect="1"/>
+            </wp:cNvGraphicFramePr>
+            <a:graphic xmlns:a="http://schemas.openxmlformats.org/drawingml/2006/main">
+              <a:graphicData uri="http://schemas.openxmlformats.org/drawingml/2006/picture">
+                <pic:pic xmlns:pic="http://schemas.openxmlformats.org/drawingml/2006/picture">
+                  <pic:nvPicPr>
+                    <pic:cNvPr id="1" name=""/>
+                    <pic:cNvPicPr/>
+                  </pic:nvPicPr>
+                  <pic:blipFill>
+                    <a:blip r:embed="rId30"/>
+                    <a:stretch>
+                      <a:fillRect/>
+                    </a:stretch>
+                  </pic:blipFill>
+                  <pic:spPr>
+                    <a:xfrm>
+                      <a:off x="0" y="0"/>
+                      <a:ext cx="5612130" cy="1594485"/>
+                    </a:xfrm>
+                    <a:prstGeom prst="rect">
+                      <a:avLst/>
+                    </a:prstGeom>
+                  </pic:spPr>
+                </pic:pic>
+              </a:graphicData>
+            </a:graphic>
+          </wp:inline>
+        </w:drawing>
+      </w:r>
+    </w:p>
+    <w:p>
+      <w:pPr>
+        <w:rPr>
+          <w:b/>
+          <w:bCs/>
+        </w:rPr>
+      </w:pPr>
+      <w:r>
+        <w:rPr>
+          <w:b/>
+          <w:bCs/>
+        </w:rPr>
+        <w:t>Registros:</w:t>
+      </w:r>
+    </w:p>
+    <w:p>
+      <w:pPr>
+        <w:rPr>
+          <w:b/>
+          <w:bCs/>
+        </w:rPr>
+      </w:pPr>
+      <w:r>
+        <w:rPr>
+          <w:b/>
+          <w:bCs/>
+        </w:rPr>
+        <w:drawing>
+          <wp:inline distT="0" distB="0" distL="0" distR="0" wp14:anchorId="465AF4BA" wp14:editId="2A6B601C">
+            <wp:extent cx="2911092" cy="1204064"/>
+            <wp:effectExtent l="0" t="0" r="3810" b="0"/>
+            <wp:docPr id="27" name="Imagen 27"/>
+            <wp:cNvGraphicFramePr>
+              <a:graphicFrameLocks xmlns:a="http://schemas.openxmlformats.org/drawingml/2006/main" noChangeAspect="1"/>
+            </wp:cNvGraphicFramePr>
+            <a:graphic xmlns:a="http://schemas.openxmlformats.org/drawingml/2006/main">
+              <a:graphicData uri="http://schemas.openxmlformats.org/drawingml/2006/picture">
+                <pic:pic xmlns:pic="http://schemas.openxmlformats.org/drawingml/2006/picture">
+                  <pic:nvPicPr>
+                    <pic:cNvPr id="1" name=""/>
+                    <pic:cNvPicPr/>
+                  </pic:nvPicPr>
+                  <pic:blipFill>
+                    <a:blip r:embed="rId31"/>
+                    <a:stretch>
+                      <a:fillRect/>
+                    </a:stretch>
+                  </pic:blipFill>
+                  <pic:spPr>
+                    <a:xfrm>
+                      <a:off x="0" y="0"/>
+                      <a:ext cx="2911092" cy="1204064"/>
+                    </a:xfrm>
+                    <a:prstGeom prst="rect">
+                      <a:avLst/>
+                    </a:prstGeom>
+                  </pic:spPr>
+                </pic:pic>
+              </a:graphicData>
+            </a:graphic>
+          </wp:inline>
+        </w:drawing>
+      </w:r>
+    </w:p>
     <w:sectPr>
       <w:pgSz w:w="12240" w:h="15840"/>
       <w:pgMar w:top="1417" w:right="1701" w:bottom="1417" w:left="1701" w:header="708" w:footer="708" w:gutter="0"/>

</xml_diff>

<commit_message>
Se realizan las consultas propuestas en ACT2
</commit_message>
<xml_diff>
--- a/Taller 5/Actividad 2/Taller 5 actividad 2 doumentacion.docx
+++ b/Taller 5/Actividad 2/Taller 5 actividad 2 doumentacion.docx
@@ -191,6 +191,7 @@
       </w:pPr>
       <w:r>
         <w:rPr>
+          <w:noProof/>
           <w:lang w:eastAsia="es-CO"/>
         </w:rPr>
         <w:drawing>
@@ -296,17 +297,32 @@
           <w:lang w:eastAsia="es-CO"/>
         </w:rPr>
         <w:lastRenderedPageBreak/>
-        <w:t>Debido al tamaño del diagrama no fue posible sacar una imagen completa, pero aquí esta el modelo relacional:</w:t>
-      </w:r>
-    </w:p>
-    <w:p>
-      <w:pPr>
-        <w:rPr>
-          <w:lang w:eastAsia="es-CO"/>
-        </w:rPr>
-      </w:pPr>
-      <w:r>
-        <w:rPr>
+        <w:t xml:space="preserve">Debido al tamaño del diagrama no fue posible sacar una imagen completa, pero aquí </w:t>
+      </w:r>
+      <w:proofErr w:type="spellStart"/>
+      <w:r>
+        <w:rPr>
+          <w:lang w:eastAsia="es-CO"/>
+        </w:rPr>
+        <w:t>esta</w:t>
+      </w:r>
+      <w:proofErr w:type="spellEnd"/>
+      <w:r>
+        <w:rPr>
+          <w:lang w:eastAsia="es-CO"/>
+        </w:rPr>
+        <w:t xml:space="preserve"> el modelo relacional:</w:t>
+      </w:r>
+    </w:p>
+    <w:p>
+      <w:pPr>
+        <w:rPr>
+          <w:lang w:eastAsia="es-CO"/>
+        </w:rPr>
+      </w:pPr>
+      <w:r>
+        <w:rPr>
+          <w:noProof/>
           <w:lang w:eastAsia="es-CO"/>
         </w:rPr>
         <w:drawing>
@@ -357,6 +373,7 @@
         <w:rPr>
           <w:b/>
           <w:bCs/>
+          <w:noProof/>
         </w:rPr>
         <w:lastRenderedPageBreak/>
         <w:drawing>
@@ -421,11 +438,22 @@
     <w:p>
       <w:r>
         <w:lastRenderedPageBreak/>
-        <w:t>Una vez generado el modelo, procedo a usar la función de forward engineer:</w:t>
-      </w:r>
-    </w:p>
-    <w:p>
-      <w:r>
+        <w:t xml:space="preserve">Una vez generado el modelo, procedo a usar la función de forward </w:t>
+      </w:r>
+      <w:proofErr w:type="spellStart"/>
+      <w:r>
+        <w:t>engineer</w:t>
+      </w:r>
+      <w:proofErr w:type="spellEnd"/>
+      <w:r>
+        <w:t>:</w:t>
+      </w:r>
+    </w:p>
+    <w:p>
+      <w:r>
+        <w:rPr>
+          <w:noProof/>
+        </w:rPr>
         <w:drawing>
           <wp:inline distT="0" distB="0" distL="0" distR="0" wp14:anchorId="7C89DB65" wp14:editId="04D9073C">
             <wp:extent cx="5612130" cy="4384675"/>
@@ -470,6 +498,9 @@
     </w:p>
     <w:p>
       <w:r>
+        <w:rPr>
+          <w:noProof/>
+        </w:rPr>
         <w:drawing>
           <wp:inline distT="0" distB="0" distL="0" distR="0" wp14:anchorId="362D3F1B" wp14:editId="00DAACEE">
             <wp:extent cx="2209992" cy="1996613"/>
@@ -558,6 +589,7 @@
         <w:rPr>
           <w:b/>
           <w:bCs/>
+          <w:noProof/>
         </w:rPr>
         <w:drawing>
           <wp:inline distT="0" distB="0" distL="0" distR="0" wp14:anchorId="10A557FE" wp14:editId="46C0C390">
@@ -622,6 +654,7 @@
         <w:rPr>
           <w:b/>
           <w:bCs/>
+          <w:noProof/>
         </w:rPr>
         <w:drawing>
           <wp:inline distT="0" distB="0" distL="0" distR="0" wp14:anchorId="2282019B" wp14:editId="70846A10">
@@ -701,6 +734,7 @@
         <w:rPr>
           <w:b/>
           <w:bCs/>
+          <w:noProof/>
         </w:rPr>
         <w:drawing>
           <wp:inline distT="0" distB="0" distL="0" distR="0" wp14:anchorId="11C97AFC" wp14:editId="2ECE3B0B">
@@ -765,6 +799,7 @@
         <w:rPr>
           <w:b/>
           <w:bCs/>
+          <w:noProof/>
         </w:rPr>
         <w:drawing>
           <wp:inline distT="0" distB="0" distL="0" distR="0" wp14:anchorId="7F2A3339" wp14:editId="10FC0421">
@@ -853,6 +888,7 @@
         <w:rPr>
           <w:b/>
           <w:bCs/>
+          <w:noProof/>
         </w:rPr>
         <w:drawing>
           <wp:inline distT="0" distB="0" distL="0" distR="0" wp14:anchorId="66B70651" wp14:editId="3A122D97">
@@ -917,6 +953,7 @@
         <w:rPr>
           <w:b/>
           <w:bCs/>
+          <w:noProof/>
         </w:rPr>
         <w:drawing>
           <wp:inline distT="0" distB="0" distL="0" distR="0" wp14:anchorId="512618A2" wp14:editId="3D8BED39">
@@ -996,6 +1033,7 @@
         <w:rPr>
           <w:b/>
           <w:bCs/>
+          <w:noProof/>
         </w:rPr>
         <w:drawing>
           <wp:inline distT="0" distB="0" distL="0" distR="0" wp14:anchorId="0FF45B0F" wp14:editId="307F0DC9">
@@ -1093,6 +1131,7 @@
         <w:rPr>
           <w:b/>
           <w:bCs/>
+          <w:noProof/>
         </w:rPr>
         <w:drawing>
           <wp:inline distT="0" distB="0" distL="0" distR="0" wp14:anchorId="5BD5E791" wp14:editId="38219BD7">
@@ -1186,6 +1225,7 @@
         <w:rPr>
           <w:b/>
           <w:bCs/>
+          <w:noProof/>
         </w:rPr>
         <w:drawing>
           <wp:inline distT="0" distB="0" distL="0" distR="0" wp14:anchorId="53559F92" wp14:editId="2C32CCF3">
@@ -1250,6 +1290,7 @@
         <w:rPr>
           <w:b/>
           <w:bCs/>
+          <w:noProof/>
         </w:rPr>
         <w:drawing>
           <wp:inline distT="0" distB="0" distL="0" distR="0" wp14:anchorId="7A1BB7D2" wp14:editId="1467F152">
@@ -1329,6 +1370,7 @@
         <w:rPr>
           <w:b/>
           <w:bCs/>
+          <w:noProof/>
         </w:rPr>
         <w:drawing>
           <wp:inline distT="0" distB="0" distL="0" distR="0" wp14:anchorId="27E90699" wp14:editId="5402BFBE">
@@ -1402,6 +1444,7 @@
         <w:rPr>
           <w:b/>
           <w:bCs/>
+          <w:noProof/>
         </w:rPr>
         <w:drawing>
           <wp:inline distT="0" distB="0" distL="0" distR="0" wp14:anchorId="0013E087" wp14:editId="159948AD">
@@ -1452,7 +1495,23 @@
           <w:b/>
           <w:bCs/>
         </w:rPr>
-        <w:t>Tabla teléfonos_pacientes:</w:t>
+        <w:t xml:space="preserve">Tabla </w:t>
+      </w:r>
+      <w:proofErr w:type="spellStart"/>
+      <w:r>
+        <w:rPr>
+          <w:b/>
+          <w:bCs/>
+        </w:rPr>
+        <w:t>teléfonos_pacientes</w:t>
+      </w:r>
+      <w:proofErr w:type="spellEnd"/>
+      <w:r>
+        <w:rPr>
+          <w:b/>
+          <w:bCs/>
+        </w:rPr>
+        <w:t>:</w:t>
       </w:r>
     </w:p>
     <w:p>
@@ -1481,6 +1540,7 @@
         <w:rPr>
           <w:b/>
           <w:bCs/>
+          <w:noProof/>
         </w:rPr>
         <w:drawing>
           <wp:inline distT="0" distB="0" distL="0" distR="0" wp14:anchorId="5EBC5522" wp14:editId="7541C1E5">
@@ -1545,6 +1605,7 @@
         <w:rPr>
           <w:b/>
           <w:bCs/>
+          <w:noProof/>
         </w:rPr>
         <w:drawing>
           <wp:inline distT="0" distB="0" distL="0" distR="0" wp14:anchorId="0E11004D" wp14:editId="3D454218">
@@ -1660,7 +1721,23 @@
           <w:bCs/>
         </w:rPr>
         <w:lastRenderedPageBreak/>
-        <w:t>Tabla teléfonos_medico:</w:t>
+        <w:t xml:space="preserve">Tabla </w:t>
+      </w:r>
+      <w:proofErr w:type="spellStart"/>
+      <w:r>
+        <w:rPr>
+          <w:b/>
+          <w:bCs/>
+        </w:rPr>
+        <w:t>teléfonos_medico</w:t>
+      </w:r>
+      <w:proofErr w:type="spellEnd"/>
+      <w:r>
+        <w:rPr>
+          <w:b/>
+          <w:bCs/>
+        </w:rPr>
+        <w:t>:</w:t>
       </w:r>
     </w:p>
     <w:p>
@@ -1689,6 +1766,7 @@
         <w:rPr>
           <w:b/>
           <w:bCs/>
+          <w:noProof/>
         </w:rPr>
         <w:drawing>
           <wp:inline distT="0" distB="0" distL="0" distR="0" wp14:anchorId="311EB888" wp14:editId="51CFDEC3">
@@ -1753,6 +1831,7 @@
         <w:rPr>
           <w:b/>
           <w:bCs/>
+          <w:noProof/>
         </w:rPr>
         <w:drawing>
           <wp:inline distT="0" distB="0" distL="0" distR="0" wp14:anchorId="0B8BCC9B" wp14:editId="0D350A03">
@@ -1803,7 +1882,23 @@
           <w:b/>
           <w:bCs/>
         </w:rPr>
-        <w:t>Tabla teléfonos_enfermeros:</w:t>
+        <w:t xml:space="preserve">Tabla </w:t>
+      </w:r>
+      <w:proofErr w:type="spellStart"/>
+      <w:r>
+        <w:rPr>
+          <w:b/>
+          <w:bCs/>
+        </w:rPr>
+        <w:t>teléfonos_enfermeros</w:t>
+      </w:r>
+      <w:proofErr w:type="spellEnd"/>
+      <w:r>
+        <w:rPr>
+          <w:b/>
+          <w:bCs/>
+        </w:rPr>
+        <w:t>:</w:t>
       </w:r>
     </w:p>
     <w:p>
@@ -1832,6 +1927,7 @@
         <w:rPr>
           <w:b/>
           <w:bCs/>
+          <w:noProof/>
         </w:rPr>
         <w:drawing>
           <wp:inline distT="0" distB="0" distL="0" distR="0" wp14:anchorId="767C522E" wp14:editId="35FADB3C">
@@ -1896,6 +1992,7 @@
         <w:rPr>
           <w:b/>
           <w:bCs/>
+          <w:noProof/>
         </w:rPr>
         <w:drawing>
           <wp:inline distT="0" distB="0" distL="0" distR="0" wp14:anchorId="0DABE373" wp14:editId="164178EA">
@@ -1941,13 +2038,38 @@
           <w:bCs/>
         </w:rPr>
       </w:pPr>
+      <w:proofErr w:type="gramStart"/>
       <w:r>
         <w:rPr>
           <w:b/>
           <w:bCs/>
         </w:rPr>
         <w:lastRenderedPageBreak/>
-        <w:t>Tabla pacientes_medicamento:</w:t>
+        <w:t xml:space="preserve">Tabla </w:t>
+      </w:r>
+      <w:proofErr w:type="spellStart"/>
+      <w:r>
+        <w:rPr>
+          <w:b/>
+          <w:bCs/>
+        </w:rPr>
+        <w:t>pacientes</w:t>
+      </w:r>
+      <w:proofErr w:type="gramEnd"/>
+      <w:r>
+        <w:rPr>
+          <w:b/>
+          <w:bCs/>
+        </w:rPr>
+        <w:t>_medicamento</w:t>
+      </w:r>
+      <w:proofErr w:type="spellEnd"/>
+      <w:r>
+        <w:rPr>
+          <w:b/>
+          <w:bCs/>
+        </w:rPr>
+        <w:t>:</w:t>
       </w:r>
     </w:p>
     <w:p>
@@ -1976,6 +2098,7 @@
         <w:rPr>
           <w:b/>
           <w:bCs/>
+          <w:noProof/>
         </w:rPr>
         <w:drawing>
           <wp:inline distT="0" distB="0" distL="0" distR="0" wp14:anchorId="55AC133C" wp14:editId="7A8FC593">
@@ -2040,6 +2163,7 @@
         <w:rPr>
           <w:b/>
           <w:bCs/>
+          <w:noProof/>
         </w:rPr>
         <w:drawing>
           <wp:inline distT="0" distB="0" distL="0" distR="0" wp14:anchorId="374BC116" wp14:editId="703B3D82">
@@ -2090,7 +2214,23 @@
           <w:b/>
           <w:bCs/>
         </w:rPr>
-        <w:t>Tabla medico_procedimiento:</w:t>
+        <w:t xml:space="preserve">Tabla </w:t>
+      </w:r>
+      <w:proofErr w:type="spellStart"/>
+      <w:r>
+        <w:rPr>
+          <w:b/>
+          <w:bCs/>
+        </w:rPr>
+        <w:t>medico_procedimiento</w:t>
+      </w:r>
+      <w:proofErr w:type="spellEnd"/>
+      <w:r>
+        <w:rPr>
+          <w:b/>
+          <w:bCs/>
+        </w:rPr>
+        <w:t>:</w:t>
       </w:r>
     </w:p>
     <w:p>
@@ -2119,6 +2259,7 @@
         <w:rPr>
           <w:b/>
           <w:bCs/>
+          <w:noProof/>
         </w:rPr>
         <w:drawing>
           <wp:inline distT="0" distB="0" distL="0" distR="0" wp14:anchorId="7BBCC396" wp14:editId="4DADAD90">
@@ -2183,6 +2324,7 @@
         <w:rPr>
           <w:b/>
           <w:bCs/>
+          <w:noProof/>
         </w:rPr>
         <w:drawing>
           <wp:inline distT="0" distB="0" distL="0" distR="0" wp14:anchorId="465AF4BA" wp14:editId="2A6B601C">
@@ -2221,6 +2363,366 @@
         </w:drawing>
       </w:r>
     </w:p>
+    <w:p>
+      <w:pPr>
+        <w:rPr>
+          <w:b/>
+          <w:bCs/>
+        </w:rPr>
+      </w:pPr>
+    </w:p>
+    <w:p>
+      <w:pPr>
+        <w:rPr>
+          <w:b/>
+          <w:bCs/>
+        </w:rPr>
+      </w:pPr>
+    </w:p>
+    <w:p>
+      <w:pPr>
+        <w:rPr>
+          <w:b/>
+          <w:bCs/>
+        </w:rPr>
+      </w:pPr>
+      <w:r>
+        <w:rPr>
+          <w:b/>
+          <w:bCs/>
+        </w:rPr>
+        <w:lastRenderedPageBreak/>
+        <w:t>Consultas:</w:t>
+      </w:r>
+    </w:p>
+    <w:p>
+      <w:r>
+        <w:t>Una vez llenados los registros, procedo a realizar las dos consultas propuestas en clase.</w:t>
+      </w:r>
+    </w:p>
+    <w:p>
+      <w:pPr>
+        <w:rPr>
+          <w:b/>
+          <w:bCs/>
+          <w:lang w:eastAsia="es-CO"/>
+        </w:rPr>
+      </w:pPr>
+      <w:r>
+        <w:rPr>
+          <w:b/>
+          <w:bCs/>
+          <w:lang w:eastAsia="es-CO"/>
+        </w:rPr>
+        <w:t>R</w:t>
+      </w:r>
+      <w:r>
+        <w:rPr>
+          <w:b/>
+          <w:bCs/>
+          <w:lang w:eastAsia="es-CO"/>
+        </w:rPr>
+        <w:t>ealice una consulta que me permita conocer que medicamentos a tomado cada paciente y la dosis suministrada.</w:t>
+      </w:r>
+    </w:p>
+    <w:p>
+      <w:pPr>
+        <w:pStyle w:val="Prrafodelista"/>
+        <w:numPr>
+          <w:ilvl w:val="0"/>
+          <w:numId w:val="4"/>
+        </w:numPr>
+        <w:rPr>
+          <w:b/>
+          <w:bCs/>
+          <w:lang w:eastAsia="es-CO"/>
+        </w:rPr>
+      </w:pPr>
+      <w:r>
+        <w:rPr>
+          <w:b/>
+          <w:bCs/>
+          <w:lang w:eastAsia="es-CO"/>
+        </w:rPr>
+        <w:t>Sentencia SQL:</w:t>
+      </w:r>
+    </w:p>
+    <w:p>
+      <w:pPr>
+        <w:ind w:left="360"/>
+        <w:rPr>
+          <w:b/>
+          <w:bCs/>
+          <w:lang w:eastAsia="es-CO"/>
+        </w:rPr>
+      </w:pPr>
+      <w:r>
+        <w:rPr>
+          <w:b/>
+          <w:bCs/>
+          <w:lang w:eastAsia="es-CO"/>
+        </w:rPr>
+        <w:drawing>
+          <wp:inline distT="0" distB="0" distL="0" distR="0" wp14:anchorId="037E698E" wp14:editId="23A413ED">
+            <wp:extent cx="5578323" cy="1394581"/>
+            <wp:effectExtent l="0" t="0" r="3810" b="0"/>
+            <wp:docPr id="28" name="Imagen 28"/>
+            <wp:cNvGraphicFramePr>
+              <a:graphicFrameLocks xmlns:a="http://schemas.openxmlformats.org/drawingml/2006/main" noChangeAspect="1"/>
+            </wp:cNvGraphicFramePr>
+            <a:graphic xmlns:a="http://schemas.openxmlformats.org/drawingml/2006/main">
+              <a:graphicData uri="http://schemas.openxmlformats.org/drawingml/2006/picture">
+                <pic:pic xmlns:pic="http://schemas.openxmlformats.org/drawingml/2006/picture">
+                  <pic:nvPicPr>
+                    <pic:cNvPr id="1" name=""/>
+                    <pic:cNvPicPr/>
+                  </pic:nvPicPr>
+                  <pic:blipFill>
+                    <a:blip r:embed="rId32"/>
+                    <a:stretch>
+                      <a:fillRect/>
+                    </a:stretch>
+                  </pic:blipFill>
+                  <pic:spPr>
+                    <a:xfrm>
+                      <a:off x="0" y="0"/>
+                      <a:ext cx="5578323" cy="1394581"/>
+                    </a:xfrm>
+                    <a:prstGeom prst="rect">
+                      <a:avLst/>
+                    </a:prstGeom>
+                  </pic:spPr>
+                </pic:pic>
+              </a:graphicData>
+            </a:graphic>
+          </wp:inline>
+        </w:drawing>
+      </w:r>
+    </w:p>
+    <w:p>
+      <w:pPr>
+        <w:pStyle w:val="Prrafodelista"/>
+        <w:numPr>
+          <w:ilvl w:val="0"/>
+          <w:numId w:val="4"/>
+        </w:numPr>
+        <w:rPr>
+          <w:b/>
+          <w:bCs/>
+          <w:lang w:eastAsia="es-CO"/>
+        </w:rPr>
+      </w:pPr>
+      <w:r>
+        <w:rPr>
+          <w:b/>
+          <w:bCs/>
+          <w:lang w:eastAsia="es-CO"/>
+        </w:rPr>
+        <w:t>Resultados:</w:t>
+      </w:r>
+    </w:p>
+    <w:p>
+      <w:pPr>
+        <w:rPr>
+          <w:b/>
+          <w:bCs/>
+          <w:lang w:eastAsia="es-CO"/>
+        </w:rPr>
+      </w:pPr>
+      <w:r>
+        <w:rPr>
+          <w:b/>
+          <w:bCs/>
+          <w:lang w:eastAsia="es-CO"/>
+        </w:rPr>
+        <w:drawing>
+          <wp:inline distT="0" distB="0" distL="0" distR="0" wp14:anchorId="35AAEFFD" wp14:editId="79C58955">
+            <wp:extent cx="2903472" cy="1066892"/>
+            <wp:effectExtent l="0" t="0" r="0" b="0"/>
+            <wp:docPr id="29" name="Imagen 29"/>
+            <wp:cNvGraphicFramePr>
+              <a:graphicFrameLocks xmlns:a="http://schemas.openxmlformats.org/drawingml/2006/main" noChangeAspect="1"/>
+            </wp:cNvGraphicFramePr>
+            <a:graphic xmlns:a="http://schemas.openxmlformats.org/drawingml/2006/main">
+              <a:graphicData uri="http://schemas.openxmlformats.org/drawingml/2006/picture">
+                <pic:pic xmlns:pic="http://schemas.openxmlformats.org/drawingml/2006/picture">
+                  <pic:nvPicPr>
+                    <pic:cNvPr id="1" name=""/>
+                    <pic:cNvPicPr/>
+                  </pic:nvPicPr>
+                  <pic:blipFill>
+                    <a:blip r:embed="rId33"/>
+                    <a:stretch>
+                      <a:fillRect/>
+                    </a:stretch>
+                  </pic:blipFill>
+                  <pic:spPr>
+                    <a:xfrm>
+                      <a:off x="0" y="0"/>
+                      <a:ext cx="2903472" cy="1066892"/>
+                    </a:xfrm>
+                    <a:prstGeom prst="rect">
+                      <a:avLst/>
+                    </a:prstGeom>
+                  </pic:spPr>
+                </pic:pic>
+              </a:graphicData>
+            </a:graphic>
+          </wp:inline>
+        </w:drawing>
+      </w:r>
+    </w:p>
+    <w:p>
+      <w:pPr>
+        <w:rPr>
+          <w:b/>
+          <w:bCs/>
+          <w:lang w:eastAsia="es-CO"/>
+        </w:rPr>
+      </w:pPr>
+      <w:r>
+        <w:rPr>
+          <w:b/>
+          <w:bCs/>
+          <w:lang w:eastAsia="es-CO"/>
+        </w:rPr>
+        <w:t>R</w:t>
+      </w:r>
+      <w:r>
+        <w:rPr>
+          <w:b/>
+          <w:bCs/>
+          <w:lang w:eastAsia="es-CO"/>
+        </w:rPr>
+        <w:t>ealice una consulta que me permita conocer que enfermeros estuvieron en los procedimientos de los pacientes.</w:t>
+      </w:r>
+    </w:p>
+    <w:p>
+      <w:pPr>
+        <w:pStyle w:val="Prrafodelista"/>
+        <w:numPr>
+          <w:ilvl w:val="0"/>
+          <w:numId w:val="4"/>
+        </w:numPr>
+      </w:pPr>
+      <w:r>
+        <w:rPr>
+          <w:b/>
+          <w:bCs/>
+        </w:rPr>
+        <w:t>Sentencias:</w:t>
+      </w:r>
+    </w:p>
+    <w:p>
+      <w:pPr>
+        <w:ind w:left="360"/>
+      </w:pPr>
+      <w:r>
+        <w:drawing>
+          <wp:inline distT="0" distB="0" distL="0" distR="0" wp14:anchorId="09BFEA89" wp14:editId="660B32D8">
+            <wp:extent cx="5612130" cy="986155"/>
+            <wp:effectExtent l="0" t="0" r="7620" b="4445"/>
+            <wp:docPr id="30" name="Imagen 30"/>
+            <wp:cNvGraphicFramePr>
+              <a:graphicFrameLocks xmlns:a="http://schemas.openxmlformats.org/drawingml/2006/main" noChangeAspect="1"/>
+            </wp:cNvGraphicFramePr>
+            <a:graphic xmlns:a="http://schemas.openxmlformats.org/drawingml/2006/main">
+              <a:graphicData uri="http://schemas.openxmlformats.org/drawingml/2006/picture">
+                <pic:pic xmlns:pic="http://schemas.openxmlformats.org/drawingml/2006/picture">
+                  <pic:nvPicPr>
+                    <pic:cNvPr id="1" name=""/>
+                    <pic:cNvPicPr/>
+                  </pic:nvPicPr>
+                  <pic:blipFill>
+                    <a:blip r:embed="rId34"/>
+                    <a:stretch>
+                      <a:fillRect/>
+                    </a:stretch>
+                  </pic:blipFill>
+                  <pic:spPr>
+                    <a:xfrm>
+                      <a:off x="0" y="0"/>
+                      <a:ext cx="5612130" cy="986155"/>
+                    </a:xfrm>
+                    <a:prstGeom prst="rect">
+                      <a:avLst/>
+                    </a:prstGeom>
+                  </pic:spPr>
+                </pic:pic>
+              </a:graphicData>
+            </a:graphic>
+          </wp:inline>
+        </w:drawing>
+      </w:r>
+    </w:p>
+    <w:p>
+      <w:pPr>
+        <w:pStyle w:val="Prrafodelista"/>
+        <w:numPr>
+          <w:ilvl w:val="0"/>
+          <w:numId w:val="4"/>
+        </w:numPr>
+      </w:pPr>
+      <w:r>
+        <w:rPr>
+          <w:b/>
+          <w:bCs/>
+        </w:rPr>
+        <w:t>Resultados:</w:t>
+      </w:r>
+    </w:p>
+    <w:p>
+      <w:pPr>
+        <w:ind w:left="360"/>
+      </w:pPr>
+      <w:r>
+        <w:drawing>
+          <wp:inline distT="0" distB="0" distL="0" distR="0" wp14:anchorId="61AF6171" wp14:editId="203A1328">
+            <wp:extent cx="3254022" cy="1120237"/>
+            <wp:effectExtent l="0" t="0" r="3810" b="3810"/>
+            <wp:docPr id="31" name="Imagen 31"/>
+            <wp:cNvGraphicFramePr>
+              <a:graphicFrameLocks xmlns:a="http://schemas.openxmlformats.org/drawingml/2006/main" noChangeAspect="1"/>
+            </wp:cNvGraphicFramePr>
+            <a:graphic xmlns:a="http://schemas.openxmlformats.org/drawingml/2006/main">
+              <a:graphicData uri="http://schemas.openxmlformats.org/drawingml/2006/picture">
+                <pic:pic xmlns:pic="http://schemas.openxmlformats.org/drawingml/2006/picture">
+                  <pic:nvPicPr>
+                    <pic:cNvPr id="1" name=""/>
+                    <pic:cNvPicPr/>
+                  </pic:nvPicPr>
+                  <pic:blipFill>
+                    <a:blip r:embed="rId35"/>
+                    <a:stretch>
+                      <a:fillRect/>
+                    </a:stretch>
+                  </pic:blipFill>
+                  <pic:spPr>
+                    <a:xfrm>
+                      <a:off x="0" y="0"/>
+                      <a:ext cx="3254022" cy="1120237"/>
+                    </a:xfrm>
+                    <a:prstGeom prst="rect">
+                      <a:avLst/>
+                    </a:prstGeom>
+                  </pic:spPr>
+                </pic:pic>
+              </a:graphicData>
+            </a:graphic>
+          </wp:inline>
+        </w:drawing>
+      </w:r>
+    </w:p>
+    <w:p>
+      <w:pPr>
+        <w:ind w:left="360"/>
+      </w:pPr>
+    </w:p>
+    <w:p>
+      <w:pPr>
+        <w:ind w:left="360"/>
+      </w:pPr>
+    </w:p>
     <w:sectPr>
       <w:pgSz w:w="12240" w:h="15840"/>
       <w:pgMar w:top="1417" w:right="1701" w:bottom="1417" w:left="1701" w:header="708" w:footer="708" w:gutter="0"/>
@@ -2347,6 +2849,268 @@
     </w:lvl>
   </w:abstractNum>
   <w:abstractNum w:abstractNumId="1" w15:restartNumberingAfterBreak="0">
+    <w:nsid w:val="2C7244FF"/>
+    <w:multiLevelType w:val="multilevel"/>
+    <w:tmpl w:val="7CA0AAAA"/>
+    <w:lvl w:ilvl="0">
+      <w:start w:val="1"/>
+      <w:numFmt w:val="bullet"/>
+      <w:lvlText w:val=""/>
+      <w:lvlJc w:val="left"/>
+      <w:pPr>
+        <w:tabs>
+          <w:tab w:val="num" w:pos="720"/>
+        </w:tabs>
+        <w:ind w:left="720" w:hanging="360"/>
+      </w:pPr>
+      <w:rPr>
+        <w:rFonts w:ascii="Symbol" w:hAnsi="Symbol" w:hint="default"/>
+        <w:sz w:val="20"/>
+      </w:rPr>
+    </w:lvl>
+    <w:lvl w:ilvl="1" w:tentative="1">
+      <w:start w:val="1"/>
+      <w:numFmt w:val="bullet"/>
+      <w:lvlText w:val="o"/>
+      <w:lvlJc w:val="left"/>
+      <w:pPr>
+        <w:tabs>
+          <w:tab w:val="num" w:pos="1440"/>
+        </w:tabs>
+        <w:ind w:left="1440" w:hanging="360"/>
+      </w:pPr>
+      <w:rPr>
+        <w:rFonts w:ascii="Courier New" w:hAnsi="Courier New" w:hint="default"/>
+        <w:sz w:val="20"/>
+      </w:rPr>
+    </w:lvl>
+    <w:lvl w:ilvl="2" w:tentative="1">
+      <w:start w:val="1"/>
+      <w:numFmt w:val="bullet"/>
+      <w:lvlText w:val=""/>
+      <w:lvlJc w:val="left"/>
+      <w:pPr>
+        <w:tabs>
+          <w:tab w:val="num" w:pos="2160"/>
+        </w:tabs>
+        <w:ind w:left="2160" w:hanging="360"/>
+      </w:pPr>
+      <w:rPr>
+        <w:rFonts w:ascii="Wingdings" w:hAnsi="Wingdings" w:hint="default"/>
+        <w:sz w:val="20"/>
+      </w:rPr>
+    </w:lvl>
+    <w:lvl w:ilvl="3" w:tentative="1">
+      <w:start w:val="1"/>
+      <w:numFmt w:val="bullet"/>
+      <w:lvlText w:val=""/>
+      <w:lvlJc w:val="left"/>
+      <w:pPr>
+        <w:tabs>
+          <w:tab w:val="num" w:pos="2880"/>
+        </w:tabs>
+        <w:ind w:left="2880" w:hanging="360"/>
+      </w:pPr>
+      <w:rPr>
+        <w:rFonts w:ascii="Wingdings" w:hAnsi="Wingdings" w:hint="default"/>
+        <w:sz w:val="20"/>
+      </w:rPr>
+    </w:lvl>
+    <w:lvl w:ilvl="4" w:tentative="1">
+      <w:start w:val="1"/>
+      <w:numFmt w:val="bullet"/>
+      <w:lvlText w:val=""/>
+      <w:lvlJc w:val="left"/>
+      <w:pPr>
+        <w:tabs>
+          <w:tab w:val="num" w:pos="3600"/>
+        </w:tabs>
+        <w:ind w:left="3600" w:hanging="360"/>
+      </w:pPr>
+      <w:rPr>
+        <w:rFonts w:ascii="Wingdings" w:hAnsi="Wingdings" w:hint="default"/>
+        <w:sz w:val="20"/>
+      </w:rPr>
+    </w:lvl>
+    <w:lvl w:ilvl="5" w:tentative="1">
+      <w:start w:val="1"/>
+      <w:numFmt w:val="bullet"/>
+      <w:lvlText w:val=""/>
+      <w:lvlJc w:val="left"/>
+      <w:pPr>
+        <w:tabs>
+          <w:tab w:val="num" w:pos="4320"/>
+        </w:tabs>
+        <w:ind w:left="4320" w:hanging="360"/>
+      </w:pPr>
+      <w:rPr>
+        <w:rFonts w:ascii="Wingdings" w:hAnsi="Wingdings" w:hint="default"/>
+        <w:sz w:val="20"/>
+      </w:rPr>
+    </w:lvl>
+    <w:lvl w:ilvl="6" w:tentative="1">
+      <w:start w:val="1"/>
+      <w:numFmt w:val="bullet"/>
+      <w:lvlText w:val=""/>
+      <w:lvlJc w:val="left"/>
+      <w:pPr>
+        <w:tabs>
+          <w:tab w:val="num" w:pos="5040"/>
+        </w:tabs>
+        <w:ind w:left="5040" w:hanging="360"/>
+      </w:pPr>
+      <w:rPr>
+        <w:rFonts w:ascii="Wingdings" w:hAnsi="Wingdings" w:hint="default"/>
+        <w:sz w:val="20"/>
+      </w:rPr>
+    </w:lvl>
+    <w:lvl w:ilvl="7" w:tentative="1">
+      <w:start w:val="1"/>
+      <w:numFmt w:val="bullet"/>
+      <w:lvlText w:val=""/>
+      <w:lvlJc w:val="left"/>
+      <w:pPr>
+        <w:tabs>
+          <w:tab w:val="num" w:pos="5760"/>
+        </w:tabs>
+        <w:ind w:left="5760" w:hanging="360"/>
+      </w:pPr>
+      <w:rPr>
+        <w:rFonts w:ascii="Wingdings" w:hAnsi="Wingdings" w:hint="default"/>
+        <w:sz w:val="20"/>
+      </w:rPr>
+    </w:lvl>
+    <w:lvl w:ilvl="8" w:tentative="1">
+      <w:start w:val="1"/>
+      <w:numFmt w:val="bullet"/>
+      <w:lvlText w:val=""/>
+      <w:lvlJc w:val="left"/>
+      <w:pPr>
+        <w:tabs>
+          <w:tab w:val="num" w:pos="6480"/>
+        </w:tabs>
+        <w:ind w:left="6480" w:hanging="360"/>
+      </w:pPr>
+      <w:rPr>
+        <w:rFonts w:ascii="Wingdings" w:hAnsi="Wingdings" w:hint="default"/>
+        <w:sz w:val="20"/>
+      </w:rPr>
+    </w:lvl>
+  </w:abstractNum>
+  <w:abstractNum w:abstractNumId="2" w15:restartNumberingAfterBreak="0">
+    <w:nsid w:val="2D7217C0"/>
+    <w:multiLevelType w:val="hybridMultilevel"/>
+    <w:tmpl w:val="37A64966"/>
+    <w:lvl w:ilvl="0" w:tplc="240A0001">
+      <w:start w:val="1"/>
+      <w:numFmt w:val="bullet"/>
+      <w:lvlText w:val=""/>
+      <w:lvlJc w:val="left"/>
+      <w:pPr>
+        <w:ind w:left="720" w:hanging="360"/>
+      </w:pPr>
+      <w:rPr>
+        <w:rFonts w:ascii="Symbol" w:hAnsi="Symbol" w:hint="default"/>
+      </w:rPr>
+    </w:lvl>
+    <w:lvl w:ilvl="1" w:tplc="240A0003" w:tentative="1">
+      <w:start w:val="1"/>
+      <w:numFmt w:val="bullet"/>
+      <w:lvlText w:val="o"/>
+      <w:lvlJc w:val="left"/>
+      <w:pPr>
+        <w:ind w:left="1440" w:hanging="360"/>
+      </w:pPr>
+      <w:rPr>
+        <w:rFonts w:ascii="Courier New" w:hAnsi="Courier New" w:cs="Courier New" w:hint="default"/>
+      </w:rPr>
+    </w:lvl>
+    <w:lvl w:ilvl="2" w:tplc="240A0005" w:tentative="1">
+      <w:start w:val="1"/>
+      <w:numFmt w:val="bullet"/>
+      <w:lvlText w:val=""/>
+      <w:lvlJc w:val="left"/>
+      <w:pPr>
+        <w:ind w:left="2160" w:hanging="360"/>
+      </w:pPr>
+      <w:rPr>
+        <w:rFonts w:ascii="Wingdings" w:hAnsi="Wingdings" w:hint="default"/>
+      </w:rPr>
+    </w:lvl>
+    <w:lvl w:ilvl="3" w:tplc="240A0001" w:tentative="1">
+      <w:start w:val="1"/>
+      <w:numFmt w:val="bullet"/>
+      <w:lvlText w:val=""/>
+      <w:lvlJc w:val="left"/>
+      <w:pPr>
+        <w:ind w:left="2880" w:hanging="360"/>
+      </w:pPr>
+      <w:rPr>
+        <w:rFonts w:ascii="Symbol" w:hAnsi="Symbol" w:hint="default"/>
+      </w:rPr>
+    </w:lvl>
+    <w:lvl w:ilvl="4" w:tplc="240A0003" w:tentative="1">
+      <w:start w:val="1"/>
+      <w:numFmt w:val="bullet"/>
+      <w:lvlText w:val="o"/>
+      <w:lvlJc w:val="left"/>
+      <w:pPr>
+        <w:ind w:left="3600" w:hanging="360"/>
+      </w:pPr>
+      <w:rPr>
+        <w:rFonts w:ascii="Courier New" w:hAnsi="Courier New" w:cs="Courier New" w:hint="default"/>
+      </w:rPr>
+    </w:lvl>
+    <w:lvl w:ilvl="5" w:tplc="240A0005" w:tentative="1">
+      <w:start w:val="1"/>
+      <w:numFmt w:val="bullet"/>
+      <w:lvlText w:val=""/>
+      <w:lvlJc w:val="left"/>
+      <w:pPr>
+        <w:ind w:left="4320" w:hanging="360"/>
+      </w:pPr>
+      <w:rPr>
+        <w:rFonts w:ascii="Wingdings" w:hAnsi="Wingdings" w:hint="default"/>
+      </w:rPr>
+    </w:lvl>
+    <w:lvl w:ilvl="6" w:tplc="240A0001" w:tentative="1">
+      <w:start w:val="1"/>
+      <w:numFmt w:val="bullet"/>
+      <w:lvlText w:val=""/>
+      <w:lvlJc w:val="left"/>
+      <w:pPr>
+        <w:ind w:left="5040" w:hanging="360"/>
+      </w:pPr>
+      <w:rPr>
+        <w:rFonts w:ascii="Symbol" w:hAnsi="Symbol" w:hint="default"/>
+      </w:rPr>
+    </w:lvl>
+    <w:lvl w:ilvl="7" w:tplc="240A0003" w:tentative="1">
+      <w:start w:val="1"/>
+      <w:numFmt w:val="bullet"/>
+      <w:lvlText w:val="o"/>
+      <w:lvlJc w:val="left"/>
+      <w:pPr>
+        <w:ind w:left="5760" w:hanging="360"/>
+      </w:pPr>
+      <w:rPr>
+        <w:rFonts w:ascii="Courier New" w:hAnsi="Courier New" w:cs="Courier New" w:hint="default"/>
+      </w:rPr>
+    </w:lvl>
+    <w:lvl w:ilvl="8" w:tplc="240A0005" w:tentative="1">
+      <w:start w:val="1"/>
+      <w:numFmt w:val="bullet"/>
+      <w:lvlText w:val=""/>
+      <w:lvlJc w:val="left"/>
+      <w:pPr>
+        <w:ind w:left="6480" w:hanging="360"/>
+      </w:pPr>
+      <w:rPr>
+        <w:rFonts w:ascii="Wingdings" w:hAnsi="Wingdings" w:hint="default"/>
+      </w:rPr>
+    </w:lvl>
+  </w:abstractNum>
+  <w:abstractNum w:abstractNumId="3" w15:restartNumberingAfterBreak="0">
     <w:nsid w:val="4E3C292A"/>
     <w:multiLevelType w:val="multilevel"/>
     <w:tmpl w:val="DA628744"/>
@@ -2495,11 +3259,169 @@
       </w:rPr>
     </w:lvl>
   </w:abstractNum>
+  <w:abstractNum w:abstractNumId="4" w15:restartNumberingAfterBreak="0">
+    <w:nsid w:val="50521C0C"/>
+    <w:multiLevelType w:val="multilevel"/>
+    <w:tmpl w:val="75D04DBE"/>
+    <w:lvl w:ilvl="0">
+      <w:start w:val="1"/>
+      <w:numFmt w:val="bullet"/>
+      <w:lvlText w:val=""/>
+      <w:lvlJc w:val="left"/>
+      <w:pPr>
+        <w:tabs>
+          <w:tab w:val="num" w:pos="720"/>
+        </w:tabs>
+        <w:ind w:left="720" w:hanging="360"/>
+      </w:pPr>
+      <w:rPr>
+        <w:rFonts w:ascii="Symbol" w:hAnsi="Symbol" w:hint="default"/>
+        <w:sz w:val="20"/>
+      </w:rPr>
+    </w:lvl>
+    <w:lvl w:ilvl="1" w:tentative="1">
+      <w:start w:val="1"/>
+      <w:numFmt w:val="bullet"/>
+      <w:lvlText w:val="o"/>
+      <w:lvlJc w:val="left"/>
+      <w:pPr>
+        <w:tabs>
+          <w:tab w:val="num" w:pos="1440"/>
+        </w:tabs>
+        <w:ind w:left="1440" w:hanging="360"/>
+      </w:pPr>
+      <w:rPr>
+        <w:rFonts w:ascii="Courier New" w:hAnsi="Courier New" w:hint="default"/>
+        <w:sz w:val="20"/>
+      </w:rPr>
+    </w:lvl>
+    <w:lvl w:ilvl="2" w:tentative="1">
+      <w:start w:val="1"/>
+      <w:numFmt w:val="bullet"/>
+      <w:lvlText w:val=""/>
+      <w:lvlJc w:val="left"/>
+      <w:pPr>
+        <w:tabs>
+          <w:tab w:val="num" w:pos="2160"/>
+        </w:tabs>
+        <w:ind w:left="2160" w:hanging="360"/>
+      </w:pPr>
+      <w:rPr>
+        <w:rFonts w:ascii="Wingdings" w:hAnsi="Wingdings" w:hint="default"/>
+        <w:sz w:val="20"/>
+      </w:rPr>
+    </w:lvl>
+    <w:lvl w:ilvl="3" w:tentative="1">
+      <w:start w:val="1"/>
+      <w:numFmt w:val="bullet"/>
+      <w:lvlText w:val=""/>
+      <w:lvlJc w:val="left"/>
+      <w:pPr>
+        <w:tabs>
+          <w:tab w:val="num" w:pos="2880"/>
+        </w:tabs>
+        <w:ind w:left="2880" w:hanging="360"/>
+      </w:pPr>
+      <w:rPr>
+        <w:rFonts w:ascii="Wingdings" w:hAnsi="Wingdings" w:hint="default"/>
+        <w:sz w:val="20"/>
+      </w:rPr>
+    </w:lvl>
+    <w:lvl w:ilvl="4" w:tentative="1">
+      <w:start w:val="1"/>
+      <w:numFmt w:val="bullet"/>
+      <w:lvlText w:val=""/>
+      <w:lvlJc w:val="left"/>
+      <w:pPr>
+        <w:tabs>
+          <w:tab w:val="num" w:pos="3600"/>
+        </w:tabs>
+        <w:ind w:left="3600" w:hanging="360"/>
+      </w:pPr>
+      <w:rPr>
+        <w:rFonts w:ascii="Wingdings" w:hAnsi="Wingdings" w:hint="default"/>
+        <w:sz w:val="20"/>
+      </w:rPr>
+    </w:lvl>
+    <w:lvl w:ilvl="5" w:tentative="1">
+      <w:start w:val="1"/>
+      <w:numFmt w:val="bullet"/>
+      <w:lvlText w:val=""/>
+      <w:lvlJc w:val="left"/>
+      <w:pPr>
+        <w:tabs>
+          <w:tab w:val="num" w:pos="4320"/>
+        </w:tabs>
+        <w:ind w:left="4320" w:hanging="360"/>
+      </w:pPr>
+      <w:rPr>
+        <w:rFonts w:ascii="Wingdings" w:hAnsi="Wingdings" w:hint="default"/>
+        <w:sz w:val="20"/>
+      </w:rPr>
+    </w:lvl>
+    <w:lvl w:ilvl="6" w:tentative="1">
+      <w:start w:val="1"/>
+      <w:numFmt w:val="bullet"/>
+      <w:lvlText w:val=""/>
+      <w:lvlJc w:val="left"/>
+      <w:pPr>
+        <w:tabs>
+          <w:tab w:val="num" w:pos="5040"/>
+        </w:tabs>
+        <w:ind w:left="5040" w:hanging="360"/>
+      </w:pPr>
+      <w:rPr>
+        <w:rFonts w:ascii="Wingdings" w:hAnsi="Wingdings" w:hint="default"/>
+        <w:sz w:val="20"/>
+      </w:rPr>
+    </w:lvl>
+    <w:lvl w:ilvl="7" w:tentative="1">
+      <w:start w:val="1"/>
+      <w:numFmt w:val="bullet"/>
+      <w:lvlText w:val=""/>
+      <w:lvlJc w:val="left"/>
+      <w:pPr>
+        <w:tabs>
+          <w:tab w:val="num" w:pos="5760"/>
+        </w:tabs>
+        <w:ind w:left="5760" w:hanging="360"/>
+      </w:pPr>
+      <w:rPr>
+        <w:rFonts w:ascii="Wingdings" w:hAnsi="Wingdings" w:hint="default"/>
+        <w:sz w:val="20"/>
+      </w:rPr>
+    </w:lvl>
+    <w:lvl w:ilvl="8" w:tentative="1">
+      <w:start w:val="1"/>
+      <w:numFmt w:val="bullet"/>
+      <w:lvlText w:val=""/>
+      <w:lvlJc w:val="left"/>
+      <w:pPr>
+        <w:tabs>
+          <w:tab w:val="num" w:pos="6480"/>
+        </w:tabs>
+        <w:ind w:left="6480" w:hanging="360"/>
+      </w:pPr>
+      <w:rPr>
+        <w:rFonts w:ascii="Wingdings" w:hAnsi="Wingdings" w:hint="default"/>
+        <w:sz w:val="20"/>
+      </w:rPr>
+    </w:lvl>
+  </w:abstractNum>
   <w:num w:numId="1" w16cid:durableId="680934283">
-    <w:abstractNumId w:val="1"/>
+    <w:abstractNumId w:val="3"/>
   </w:num>
   <w:num w:numId="2" w16cid:durableId="405037990">
     <w:abstractNumId w:val="0"/>
+  </w:num>
+  <w:num w:numId="3" w16cid:durableId="366950463">
+    <w:abstractNumId w:val="4"/>
+  </w:num>
+  <w:num w:numId="4" w16cid:durableId="547188157">
+    <w:abstractNumId w:val="2"/>
+  </w:num>
+  <w:num w:numId="5" w16cid:durableId="588269134">
+    <w:abstractNumId w:val="1"/>
   </w:num>
 </w:numbering>
 </file>

</xml_diff>